<commit_message>
Corrected grammar In Storyline
</commit_message>
<xml_diff>
--- a/StoryLine.docx
+++ b/StoryLine.docx
@@ -266,7 +266,16 @@
           <w:szCs w:val="28"/>
           <w:lang w:val="en-US"/>
         </w:rPr>
-        <w:t>Guru: “</w:t>
+        <w:t xml:space="preserve">Guru: </w:t>
+      </w:r>
+      <w:r>
+        <w:rPr>
+          <w:rFonts w:ascii="Mangal" w:hAnsi="Mangal" w:cs="Mangal"/>
+          <w:sz w:val="28"/>
+          <w:szCs w:val="28"/>
+          <w:lang w:val="en-US"/>
+        </w:rPr>
+        <w:t>“</w:t>
       </w:r>
       <w:proofErr w:type="spellStart"/>
       <w:r>
@@ -1262,15 +1271,66 @@
           <w:lang w:val="en-US"/>
         </w:rPr>
       </w:pPr>
+      <w:proofErr w:type="spellStart"/>
+      <w:r>
+        <w:rPr>
+          <w:rFonts w:ascii="Mangal" w:hAnsi="Mangal" w:cs="Mangal" w:hint="cs"/>
+          <w:color w:val="000000"/>
+          <w:sz w:val="28"/>
+          <w:szCs w:val="28"/>
+        </w:rPr>
+        <w:t>तव</w:t>
+      </w:r>
+      <w:proofErr w:type="spellEnd"/>
+      <w:r>
+        <w:rPr>
+          <w:rFonts w:ascii="Mangal" w:hAnsi="Mangal" w:cs="Mangal"/>
+          <w:color w:val="000000"/>
+          <w:sz w:val="28"/>
+          <w:szCs w:val="28"/>
+        </w:rPr>
+        <w:t xml:space="preserve"> </w:t>
+      </w:r>
+      <w:proofErr w:type="spellStart"/>
+      <w:r>
+        <w:rPr>
+          <w:rFonts w:ascii="Mangal" w:hAnsi="Mangal" w:cs="Mangal" w:hint="cs"/>
+          <w:color w:val="000000"/>
+          <w:sz w:val="28"/>
+          <w:szCs w:val="28"/>
+        </w:rPr>
+        <w:t>नाम</w:t>
+      </w:r>
+      <w:proofErr w:type="spellEnd"/>
+      <w:r>
+        <w:rPr>
+          <w:rFonts w:ascii="Mangal" w:hAnsi="Mangal" w:cs="Mangal"/>
+          <w:color w:val="000000"/>
+          <w:sz w:val="28"/>
+          <w:szCs w:val="28"/>
+        </w:rPr>
+        <w:t xml:space="preserve"> </w:t>
+      </w:r>
+      <w:proofErr w:type="spellStart"/>
       <w:proofErr w:type="gramStart"/>
       <w:r>
         <w:rPr>
-          <w:rFonts w:ascii="Mangal" w:hAnsi="Mangal" w:cs="Mangal"/>
-          <w:color w:val="000000"/>
-          <w:sz w:val="28"/>
-          <w:szCs w:val="28"/>
-        </w:rPr>
-        <w:t>Guru :</w:t>
+          <w:rFonts w:ascii="Mangal" w:hAnsi="Mangal" w:cs="Mangal" w:hint="cs"/>
+          <w:color w:val="000000"/>
+          <w:sz w:val="28"/>
+          <w:szCs w:val="28"/>
+        </w:rPr>
+        <w:t>किम्</w:t>
+      </w:r>
+      <w:proofErr w:type="spellEnd"/>
+      <w:r>
+        <w:rPr>
+          <w:rFonts w:ascii="Mangal" w:hAnsi="Mangal" w:cs="Mangal"/>
+          <w:color w:val="000000"/>
+          <w:sz w:val="28"/>
+          <w:szCs w:val="28"/>
+        </w:rPr>
+        <w:t xml:space="preserve"> ?</w:t>
       </w:r>
       <w:proofErr w:type="gramEnd"/>
       <w:r>
@@ -1280,17 +1340,17 @@
           <w:sz w:val="28"/>
           <w:szCs w:val="28"/>
         </w:rPr>
-        <w:t xml:space="preserve"> </w:t>
-      </w:r>
-      <w:proofErr w:type="spellStart"/>
-      <w:r>
-        <w:rPr>
-          <w:rFonts w:ascii="Mangal" w:hAnsi="Mangal" w:cs="Mangal" w:hint="cs"/>
-          <w:color w:val="000000"/>
-          <w:sz w:val="28"/>
-          <w:szCs w:val="28"/>
-        </w:rPr>
-        <w:t>त्वम्</w:t>
+        <w:t xml:space="preserve">" </w:t>
+      </w:r>
+      <w:proofErr w:type="spellStart"/>
+      <w:r>
+        <w:rPr>
+          <w:rFonts w:ascii="Mangal" w:hAnsi="Mangal" w:cs="Mangal" w:hint="cs"/>
+          <w:color w:val="000000"/>
+          <w:sz w:val="28"/>
+          <w:szCs w:val="28"/>
+        </w:rPr>
+        <w:t>तुम्हारा</w:t>
       </w:r>
       <w:proofErr w:type="spellEnd"/>
       <w:r>
@@ -1330,84 +1390,6 @@
           <w:sz w:val="28"/>
           <w:szCs w:val="28"/>
         </w:rPr>
-        <w:t>किम</w:t>
-      </w:r>
-      <w:proofErr w:type="spellEnd"/>
-      <w:r>
-        <w:rPr>
-          <w:rFonts w:ascii="Mangal" w:hAnsi="Mangal" w:cs="Mangal"/>
-          <w:color w:val="000000"/>
-          <w:sz w:val="28"/>
-          <w:szCs w:val="28"/>
-        </w:rPr>
-        <w:t xml:space="preserve"> </w:t>
-      </w:r>
-      <w:r>
-        <w:rPr>
-          <w:rFonts w:ascii="Mangal" w:hAnsi="Mangal" w:cs="Mangal" w:hint="cs"/>
-          <w:color w:val="000000"/>
-          <w:sz w:val="28"/>
-          <w:szCs w:val="28"/>
-        </w:rPr>
-        <w:t>।</w:t>
-      </w:r>
-      <w:r>
-        <w:rPr>
-          <w:rFonts w:ascii="Mangal" w:hAnsi="Mangal" w:cs="Mangal"/>
-          <w:color w:val="000000"/>
-          <w:sz w:val="28"/>
-          <w:szCs w:val="28"/>
-        </w:rPr>
-        <w:t xml:space="preserve">  " </w:t>
-      </w:r>
-      <w:proofErr w:type="spellStart"/>
-      <w:r>
-        <w:rPr>
-          <w:rFonts w:ascii="Mangal" w:hAnsi="Mangal" w:cs="Mangal" w:hint="cs"/>
-          <w:color w:val="000000"/>
-          <w:sz w:val="28"/>
-          <w:szCs w:val="28"/>
-        </w:rPr>
-        <w:t>तुम्हारा</w:t>
-      </w:r>
-      <w:proofErr w:type="spellEnd"/>
-      <w:r>
-        <w:rPr>
-          <w:rFonts w:ascii="Mangal" w:hAnsi="Mangal" w:cs="Mangal"/>
-          <w:color w:val="000000"/>
-          <w:sz w:val="28"/>
-          <w:szCs w:val="28"/>
-        </w:rPr>
-        <w:t xml:space="preserve"> </w:t>
-      </w:r>
-      <w:proofErr w:type="spellStart"/>
-      <w:r>
-        <w:rPr>
-          <w:rFonts w:ascii="Mangal" w:hAnsi="Mangal" w:cs="Mangal" w:hint="cs"/>
-          <w:color w:val="000000"/>
-          <w:sz w:val="28"/>
-          <w:szCs w:val="28"/>
-        </w:rPr>
-        <w:t>नाम</w:t>
-      </w:r>
-      <w:proofErr w:type="spellEnd"/>
-      <w:r>
-        <w:rPr>
-          <w:rFonts w:ascii="Mangal" w:hAnsi="Mangal" w:cs="Mangal"/>
-          <w:color w:val="000000"/>
-          <w:sz w:val="28"/>
-          <w:szCs w:val="28"/>
-        </w:rPr>
-        <w:t xml:space="preserve"> </w:t>
-      </w:r>
-      <w:proofErr w:type="spellStart"/>
-      <w:r>
-        <w:rPr>
-          <w:rFonts w:ascii="Mangal" w:hAnsi="Mangal" w:cs="Mangal" w:hint="cs"/>
-          <w:color w:val="000000"/>
-          <w:sz w:val="28"/>
-          <w:szCs w:val="28"/>
-        </w:rPr>
         <w:t>क्या</w:t>
       </w:r>
       <w:proofErr w:type="spellEnd"/>
@@ -1438,25 +1420,7 @@
           <w:sz w:val="28"/>
           <w:szCs w:val="28"/>
         </w:rPr>
-        <w:t>?"</w:t>
-      </w:r>
-      <w:r>
-        <w:rPr>
-          <w:rFonts w:ascii="Mangal" w:hAnsi="Mangal" w:cs="Mangal"/>
-          <w:color w:val="000000"/>
-          <w:sz w:val="28"/>
-          <w:szCs w:val="28"/>
-        </w:rPr>
-        <w:t xml:space="preserve"> </w:t>
-      </w:r>
-      <w:r>
-        <w:rPr>
-          <w:rFonts w:ascii="Mangal" w:hAnsi="Mangal" w:cs="Mangal"/>
-          <w:color w:val="000000"/>
-          <w:sz w:val="28"/>
-          <w:szCs w:val="28"/>
-        </w:rPr>
-        <w:t>(a popup type text box asking the player to enter their name)</w:t>
+        <w:t>?" (a popup type text box asking the player to enter their name)</w:t>
       </w:r>
     </w:p>
     <w:p>
@@ -1472,15 +1436,6 @@
           <w:lang w:val="en-US"/>
         </w:rPr>
       </w:pPr>
-      <w:r>
-        <w:rPr>
-          <w:rFonts w:ascii="Mangal" w:hAnsi="Mangal" w:cs="Mangal"/>
-          <w:color w:val="000000"/>
-          <w:sz w:val="28"/>
-          <w:szCs w:val="28"/>
-        </w:rPr>
-        <w:t xml:space="preserve">Guru: </w:t>
-      </w:r>
       <w:proofErr w:type="spellStart"/>
       <w:r>
         <w:rPr>
@@ -1814,7 +1769,7 @@
           <w:sz w:val="28"/>
           <w:szCs w:val="28"/>
         </w:rPr>
-        <w:t>ऐषा</w:t>
+        <w:t>एषा</w:t>
       </w:r>
       <w:proofErr w:type="spellEnd"/>
       <w:r>
@@ -1848,12 +1803,41 @@
       </w:r>
       <w:r>
         <w:rPr>
-          <w:rFonts w:ascii="Mangal" w:hAnsi="Mangal" w:cs="Mangal"/>
-          <w:color w:val="000000"/>
-          <w:sz w:val="28"/>
-          <w:szCs w:val="28"/>
-        </w:rPr>
-        <w:t>| “</w:t>
+          <w:rFonts w:ascii="Mangal" w:hAnsi="Mangal" w:cs="Mangal" w:hint="cs"/>
+          <w:color w:val="000000"/>
+          <w:sz w:val="28"/>
+          <w:szCs w:val="28"/>
+        </w:rPr>
+        <w:t>।</w:t>
+      </w:r>
+      <w:r>
+        <w:rPr>
+          <w:rFonts w:ascii="Mangal" w:hAnsi="Mangal" w:cs="Mangal"/>
+          <w:color w:val="000000"/>
+          <w:sz w:val="28"/>
+          <w:szCs w:val="28"/>
+        </w:rPr>
+        <w:t xml:space="preserve"> </w:t>
+      </w:r>
+    </w:p>
+    <w:p>
+      <w:pPr>
+        <w:pStyle w:val="ListParagraph"/>
+        <w:rPr>
+          <w:rFonts w:ascii="Mangal" w:hAnsi="Mangal" w:cs="Mangal"/>
+          <w:color w:val="000000"/>
+          <w:sz w:val="28"/>
+          <w:szCs w:val="28"/>
+        </w:rPr>
+      </w:pPr>
+      <w:r>
+        <w:rPr>
+          <w:rFonts w:ascii="Mangal" w:hAnsi="Mangal" w:cs="Mangal"/>
+          <w:color w:val="000000"/>
+          <w:sz w:val="28"/>
+          <w:szCs w:val="28"/>
+        </w:rPr>
+        <w:t>“</w:t>
       </w:r>
       <w:proofErr w:type="spellStart"/>
       <w:r>
@@ -1926,6 +1910,17 @@
         </w:rPr>
         <w:t xml:space="preserve"> </w:t>
       </w:r>
+    </w:p>
+    <w:p>
+      <w:pPr>
+        <w:pStyle w:val="ListParagraph"/>
+        <w:rPr>
+          <w:rFonts w:ascii="Mangal" w:hAnsi="Mangal" w:cs="Mangal"/>
+          <w:color w:val="000000"/>
+          <w:sz w:val="28"/>
+          <w:szCs w:val="28"/>
+        </w:rPr>
+      </w:pPr>
       <w:proofErr w:type="spellStart"/>
       <w:r>
         <w:rPr>
@@ -1954,66 +1949,94 @@
           <w:sz w:val="28"/>
           <w:szCs w:val="28"/>
         </w:rPr>
-        <w:t>असमान</w:t>
-      </w:r>
-      <w:proofErr w:type="spellEnd"/>
-      <w:r>
-        <w:rPr>
-          <w:rFonts w:ascii="Mangal" w:hAnsi="Mangal" w:cs="Mangal"/>
-          <w:color w:val="000000"/>
-          <w:sz w:val="28"/>
-          <w:szCs w:val="28"/>
-        </w:rPr>
-        <w:t xml:space="preserve"> </w:t>
-      </w:r>
-      <w:proofErr w:type="spellStart"/>
-      <w:r>
-        <w:rPr>
-          <w:rFonts w:ascii="Mangal" w:hAnsi="Mangal" w:cs="Mangal" w:hint="cs"/>
-          <w:color w:val="000000"/>
-          <w:sz w:val="28"/>
-          <w:szCs w:val="28"/>
-        </w:rPr>
-        <w:t>जलम</w:t>
-      </w:r>
-      <w:proofErr w:type="spellEnd"/>
-      <w:r>
-        <w:rPr>
-          <w:rFonts w:ascii="Mangal" w:hAnsi="Mangal" w:cs="Mangal"/>
-          <w:color w:val="000000"/>
-          <w:sz w:val="28"/>
-          <w:szCs w:val="28"/>
-        </w:rPr>
-        <w:t xml:space="preserve"> </w:t>
-      </w:r>
-      <w:proofErr w:type="spellStart"/>
-      <w:r>
-        <w:rPr>
-          <w:rFonts w:ascii="Mangal" w:hAnsi="Mangal" w:cs="Mangal" w:hint="cs"/>
-          <w:color w:val="000000"/>
-          <w:sz w:val="28"/>
-          <w:szCs w:val="28"/>
-        </w:rPr>
-        <w:t>ददाती</w:t>
-      </w:r>
-      <w:proofErr w:type="spellEnd"/>
-      <w:r>
-        <w:rPr>
-          <w:rFonts w:ascii="Mangal" w:hAnsi="Mangal" w:cs="Mangal"/>
-          <w:color w:val="000000"/>
-          <w:sz w:val="28"/>
-          <w:szCs w:val="28"/>
-        </w:rPr>
-        <w:t xml:space="preserve"> </w:t>
-      </w:r>
-      <w:r>
-        <w:rPr>
-          <w:rFonts w:ascii="Mangal" w:hAnsi="Mangal" w:cs="Mangal"/>
-          <w:color w:val="000000"/>
-          <w:sz w:val="28"/>
-          <w:szCs w:val="28"/>
-        </w:rPr>
-        <w:t>| “</w:t>
+        <w:t>अस्मभ्यम्</w:t>
+      </w:r>
+      <w:proofErr w:type="spellEnd"/>
+      <w:r>
+        <w:rPr>
+          <w:rFonts w:ascii="Mangal" w:hAnsi="Mangal" w:cs="Mangal"/>
+          <w:color w:val="000000"/>
+          <w:sz w:val="28"/>
+          <w:szCs w:val="28"/>
+        </w:rPr>
+        <w:t xml:space="preserve"> </w:t>
+      </w:r>
+      <w:proofErr w:type="spellStart"/>
+      <w:r>
+        <w:rPr>
+          <w:rFonts w:ascii="Mangal" w:hAnsi="Mangal" w:cs="Mangal" w:hint="cs"/>
+          <w:color w:val="000000"/>
+          <w:sz w:val="28"/>
+          <w:szCs w:val="28"/>
+        </w:rPr>
+        <w:t>जलम्</w:t>
+      </w:r>
+      <w:proofErr w:type="spellEnd"/>
+      <w:r>
+        <w:rPr>
+          <w:rFonts w:ascii="Mangal" w:hAnsi="Mangal" w:cs="Mangal"/>
+          <w:color w:val="000000"/>
+          <w:sz w:val="28"/>
+          <w:szCs w:val="28"/>
+        </w:rPr>
+        <w:t xml:space="preserve"> </w:t>
+      </w:r>
+      <w:proofErr w:type="spellStart"/>
+      <w:r>
+        <w:rPr>
+          <w:rFonts w:ascii="Mangal" w:hAnsi="Mangal" w:cs="Mangal" w:hint="cs"/>
+          <w:color w:val="000000"/>
+          <w:sz w:val="28"/>
+          <w:szCs w:val="28"/>
+        </w:rPr>
+        <w:t>ददाति</w:t>
+      </w:r>
+      <w:proofErr w:type="spellEnd"/>
+      <w:r>
+        <w:rPr>
+          <w:rFonts w:ascii="Mangal" w:hAnsi="Mangal" w:cs="Mangal"/>
+          <w:color w:val="000000"/>
+          <w:sz w:val="28"/>
+          <w:szCs w:val="28"/>
+        </w:rPr>
+        <w:t xml:space="preserve"> </w:t>
+      </w:r>
+      <w:r>
+        <w:rPr>
+          <w:rFonts w:ascii="Mangal" w:hAnsi="Mangal" w:cs="Mangal" w:hint="cs"/>
+          <w:color w:val="000000"/>
+          <w:sz w:val="28"/>
+          <w:szCs w:val="28"/>
+        </w:rPr>
+        <w:t>।</w:t>
+      </w:r>
+      <w:r>
+        <w:rPr>
+          <w:rFonts w:ascii="Mangal" w:hAnsi="Mangal" w:cs="Mangal"/>
+          <w:color w:val="000000"/>
+          <w:sz w:val="28"/>
+          <w:szCs w:val="28"/>
+        </w:rPr>
+        <w:t xml:space="preserve"> </w:t>
+      </w:r>
+    </w:p>
+    <w:p>
+      <w:pPr>
+        <w:pStyle w:val="ListParagraph"/>
+        <w:rPr>
+          <w:sz w:val="28"/>
+          <w:szCs w:val="28"/>
+          <w:lang w:val="en-US"/>
+        </w:rPr>
+      </w:pPr>
+      <w:r>
+        <w:rPr>
+          <w:rFonts w:ascii="Mangal" w:hAnsi="Mangal" w:cs="Mangal"/>
+          <w:color w:val="000000"/>
+          <w:sz w:val="28"/>
+          <w:szCs w:val="28"/>
+        </w:rPr>
+        <w:t>“</w:t>
       </w:r>
       <w:proofErr w:type="spellStart"/>
       <w:r>
@@ -2096,6 +2119,7 @@
         <w:t xml:space="preserve"> </w:t>
       </w:r>
       <w:proofErr w:type="spellStart"/>
+      <w:proofErr w:type="gramStart"/>
       <w:r>
         <w:rPr>
           <w:rFonts w:ascii="Mangal" w:hAnsi="Mangal" w:cs="Mangal" w:hint="cs"/>
@@ -2115,6 +2139,7 @@
         </w:rPr>
         <w:t>”|</w:t>
       </w:r>
+      <w:proofErr w:type="gramEnd"/>
     </w:p>
     <w:p>
       <w:pPr>
@@ -2165,7 +2190,26 @@
           <w:szCs w:val="28"/>
           <w:lang w:val="en-US"/>
         </w:rPr>
-        <w:t>| “</w:t>
+        <w:t xml:space="preserve">| </w:t>
+      </w:r>
+    </w:p>
+    <w:p>
+      <w:pPr>
+        <w:pStyle w:val="ListParagraph"/>
+        <w:rPr>
+          <w:rFonts w:ascii="Mangal" w:hAnsi="Mangal" w:cs="Mangal"/>
+          <w:sz w:val="28"/>
+          <w:szCs w:val="28"/>
+          <w:lang w:val="en-US"/>
+        </w:rPr>
+      </w:pPr>
+      <w:r>
+        <w:rPr>
+          <w:sz w:val="28"/>
+          <w:szCs w:val="28"/>
+          <w:lang w:val="en-US"/>
+        </w:rPr>
+        <w:t>“</w:t>
       </w:r>
       <w:proofErr w:type="spellStart"/>
       <w:r>
@@ -2225,8 +2269,10 @@
         </w:rPr>
         <w:t xml:space="preserve">” | </w:t>
       </w:r>
-      <w:proofErr w:type="spellStart"/>
-      <w:r>
+    </w:p>
+    <w:p>
+      <w:pPr>
+        <w:pStyle w:val="ListParagraph"/>
         <w:rPr>
           <w:rFonts w:ascii="Mangal" w:eastAsia="Times New Roman" w:hAnsi="Mangal" w:cs="Mangal"/>
           <w:color w:val="222222"/>
@@ -2234,20 +2280,19 @@
           <w:szCs w:val="28"/>
           <w:lang w:eastAsia="en-IN"/>
         </w:rPr>
+      </w:pPr>
+      <w:proofErr w:type="spellStart"/>
+      <w:r>
+        <w:rPr>
+          <w:rFonts w:ascii="Mangal" w:eastAsia="Times New Roman" w:hAnsi="Mangal" w:cs="Mangal" w:hint="cs"/>
+          <w:color w:val="222222"/>
+          <w:sz w:val="28"/>
+          <w:szCs w:val="28"/>
+          <w:lang w:eastAsia="en-IN"/>
+        </w:rPr>
         <w:t>वृक्षा</w:t>
       </w:r>
       <w:proofErr w:type="spellEnd"/>
-      <w:r>
-        <w:rPr>
-          <w:rFonts w:ascii="Verdana" w:eastAsia="Times New Roman" w:hAnsi="Verdana" w:cs="Times New Roman"/>
-          <w:color w:val="222222"/>
-          <w:sz w:val="28"/>
-          <w:szCs w:val="28"/>
-          <w:lang w:eastAsia="en-IN"/>
-        </w:rPr>
-        <w:t xml:space="preserve"> </w:t>
-      </w:r>
-      <w:proofErr w:type="spellStart"/>
       <w:r>
         <w:rPr>
           <w:rFonts w:ascii="Mangal" w:eastAsia="Times New Roman" w:hAnsi="Mangal" w:cs="Mangal"/>
@@ -2256,20 +2301,20 @@
           <w:szCs w:val="28"/>
           <w:lang w:eastAsia="en-IN"/>
         </w:rPr>
+        <w:t xml:space="preserve">: </w:t>
+      </w:r>
+      <w:proofErr w:type="spellStart"/>
+      <w:r>
+        <w:rPr>
+          <w:rFonts w:ascii="Mangal" w:eastAsia="Times New Roman" w:hAnsi="Mangal" w:cs="Mangal" w:hint="cs"/>
+          <w:color w:val="222222"/>
+          <w:sz w:val="28"/>
+          <w:szCs w:val="28"/>
+          <w:lang w:eastAsia="en-IN"/>
+        </w:rPr>
         <w:t>अति</w:t>
       </w:r>
       <w:proofErr w:type="spellEnd"/>
-      <w:r>
-        <w:rPr>
-          <w:rFonts w:ascii="Verdana" w:eastAsia="Times New Roman" w:hAnsi="Verdana" w:cs="Times New Roman"/>
-          <w:color w:val="222222"/>
-          <w:sz w:val="28"/>
-          <w:szCs w:val="28"/>
-          <w:lang w:eastAsia="en-IN"/>
-        </w:rPr>
-        <w:t xml:space="preserve"> </w:t>
-      </w:r>
-      <w:proofErr w:type="spellStart"/>
       <w:r>
         <w:rPr>
           <w:rFonts w:ascii="Mangal" w:eastAsia="Times New Roman" w:hAnsi="Mangal" w:cs="Mangal"/>
@@ -2278,20 +2323,20 @@
           <w:szCs w:val="28"/>
           <w:lang w:eastAsia="en-IN"/>
         </w:rPr>
-        <w:t>लाभदायक</w:t>
-      </w:r>
-      <w:proofErr w:type="spellEnd"/>
-      <w:r>
-        <w:rPr>
-          <w:rFonts w:ascii="Verdana" w:eastAsia="Times New Roman" w:hAnsi="Verdana" w:cs="Times New Roman"/>
+        <w:t xml:space="preserve"> </w:t>
+      </w:r>
+      <w:proofErr w:type="spellStart"/>
+      <w:r>
+        <w:rPr>
+          <w:rFonts w:ascii="Mangal" w:eastAsia="Times New Roman" w:hAnsi="Mangal" w:cs="Mangal" w:hint="cs"/>
           <w:color w:val="222222"/>
           <w:sz w:val="28"/>
           <w:szCs w:val="28"/>
           <w:lang w:eastAsia="en-IN"/>
         </w:rPr>
-        <w:t xml:space="preserve"> </w:t>
-      </w:r>
-      <w:proofErr w:type="spellStart"/>
+        <w:t>लाभदायका</w:t>
+      </w:r>
+      <w:proofErr w:type="spellEnd"/>
       <w:r>
         <w:rPr>
           <w:rFonts w:ascii="Mangal" w:eastAsia="Times New Roman" w:hAnsi="Mangal" w:cs="Mangal"/>
@@ -2300,6 +2345,17 @@
           <w:szCs w:val="28"/>
           <w:lang w:eastAsia="en-IN"/>
         </w:rPr>
+        <w:t xml:space="preserve">: </w:t>
+      </w:r>
+      <w:proofErr w:type="spellStart"/>
+      <w:r>
+        <w:rPr>
+          <w:rFonts w:ascii="Mangal" w:eastAsia="Times New Roman" w:hAnsi="Mangal" w:cs="Mangal" w:hint="cs"/>
+          <w:color w:val="222222"/>
+          <w:sz w:val="28"/>
+          <w:szCs w:val="28"/>
+          <w:lang w:eastAsia="en-IN"/>
+        </w:rPr>
         <w:t>सन्ति</w:t>
       </w:r>
       <w:proofErr w:type="spellEnd"/>
@@ -2311,16 +2367,36 @@
           <w:szCs w:val="28"/>
           <w:lang w:eastAsia="en-IN"/>
         </w:rPr>
+        <w:t xml:space="preserve"> </w:t>
+      </w:r>
+      <w:r>
+        <w:rPr>
+          <w:rFonts w:ascii="Mangal" w:eastAsia="Times New Roman" w:hAnsi="Mangal" w:cs="Mangal" w:hint="cs"/>
+          <w:color w:val="222222"/>
+          <w:sz w:val="28"/>
+          <w:szCs w:val="28"/>
+          <w:lang w:eastAsia="en-IN"/>
+        </w:rPr>
         <w:t>।</w:t>
       </w:r>
-      <w:r>
-        <w:rPr>
-          <w:rFonts w:ascii="Mangal" w:hAnsi="Mangal" w:cs="Mangal"/>
-          <w:sz w:val="28"/>
-          <w:szCs w:val="28"/>
-          <w:lang w:val="en-US"/>
-        </w:rPr>
-        <w:t>| “</w:t>
+    </w:p>
+    <w:p>
+      <w:pPr>
+        <w:pStyle w:val="ListParagraph"/>
+        <w:rPr>
+          <w:sz w:val="28"/>
+          <w:szCs w:val="28"/>
+          <w:lang w:val="en-US"/>
+        </w:rPr>
+      </w:pPr>
+      <w:r>
+        <w:rPr>
+          <w:rFonts w:ascii="Mangal" w:hAnsi="Mangal" w:cs="Mangal"/>
+          <w:sz w:val="28"/>
+          <w:szCs w:val="28"/>
+          <w:lang w:val="en-US"/>
+        </w:rPr>
+        <w:t>“</w:t>
       </w:r>
       <w:proofErr w:type="spellStart"/>
       <w:r>
@@ -2475,7 +2551,198 @@
           <w:szCs w:val="28"/>
           <w:lang w:val="en-US"/>
         </w:rPr>
-        <w:t>? | “</w:t>
+        <w:t xml:space="preserve">? | </w:t>
+      </w:r>
+    </w:p>
+    <w:p>
+      <w:pPr>
+        <w:pStyle w:val="ListParagraph"/>
+        <w:rPr>
+          <w:rFonts w:ascii="Mangal" w:hAnsi="Mangal" w:cs="Mangal"/>
+          <w:sz w:val="28"/>
+          <w:szCs w:val="28"/>
+          <w:lang w:val="en-US"/>
+        </w:rPr>
+      </w:pPr>
+      <w:r>
+        <w:rPr>
+          <w:rFonts w:ascii="Mangal" w:hAnsi="Mangal" w:cs="Mangal"/>
+          <w:sz w:val="28"/>
+          <w:szCs w:val="28"/>
+          <w:lang w:val="en-US"/>
+        </w:rPr>
+        <w:t>“</w:t>
+      </w:r>
+      <w:proofErr w:type="spellStart"/>
+      <w:r>
+        <w:rPr>
+          <w:rFonts w:ascii="Mangal" w:hAnsi="Mangal" w:cs="Mangal" w:hint="cs"/>
+          <w:sz w:val="28"/>
+          <w:szCs w:val="28"/>
+          <w:lang w:val="en-US"/>
+        </w:rPr>
+        <w:t>वे</w:t>
+      </w:r>
+      <w:proofErr w:type="spellEnd"/>
+      <w:r>
+        <w:rPr>
+          <w:rFonts w:ascii="Mangal" w:hAnsi="Mangal" w:cs="Mangal"/>
+          <w:sz w:val="28"/>
+          <w:szCs w:val="28"/>
+          <w:lang w:val="en-US"/>
+        </w:rPr>
+        <w:t xml:space="preserve"> </w:t>
+      </w:r>
+      <w:proofErr w:type="spellStart"/>
+      <w:r>
+        <w:rPr>
+          <w:rFonts w:ascii="Mangal" w:hAnsi="Mangal" w:cs="Mangal" w:hint="cs"/>
+          <w:sz w:val="28"/>
+          <w:szCs w:val="28"/>
+          <w:lang w:val="en-US"/>
+        </w:rPr>
+        <w:t>दो</w:t>
+      </w:r>
+      <w:proofErr w:type="spellEnd"/>
+      <w:r>
+        <w:rPr>
+          <w:rFonts w:ascii="Mangal" w:hAnsi="Mangal" w:cs="Mangal"/>
+          <w:sz w:val="28"/>
+          <w:szCs w:val="28"/>
+          <w:lang w:val="en-US"/>
+        </w:rPr>
+        <w:t xml:space="preserve"> </w:t>
+      </w:r>
+      <w:proofErr w:type="spellStart"/>
+      <w:r>
+        <w:rPr>
+          <w:rFonts w:ascii="Mangal" w:hAnsi="Mangal" w:cs="Mangal" w:hint="cs"/>
+          <w:sz w:val="28"/>
+          <w:szCs w:val="28"/>
+          <w:lang w:val="en-US"/>
+        </w:rPr>
+        <w:t>क्या</w:t>
+      </w:r>
+      <w:proofErr w:type="spellEnd"/>
+      <w:r>
+        <w:rPr>
+          <w:rFonts w:ascii="Mangal" w:hAnsi="Mangal" w:cs="Mangal"/>
+          <w:sz w:val="28"/>
+          <w:szCs w:val="28"/>
+          <w:lang w:val="en-US"/>
+        </w:rPr>
+        <w:t xml:space="preserve"> </w:t>
+      </w:r>
+      <w:proofErr w:type="spellStart"/>
+      <w:r>
+        <w:rPr>
+          <w:rFonts w:ascii="Mangal" w:hAnsi="Mangal" w:cs="Mangal" w:hint="cs"/>
+          <w:sz w:val="28"/>
+          <w:szCs w:val="28"/>
+          <w:lang w:val="en-US"/>
+        </w:rPr>
+        <w:t>हैं</w:t>
+      </w:r>
+      <w:proofErr w:type="spellEnd"/>
+      <w:r>
+        <w:rPr>
+          <w:rFonts w:ascii="Mangal" w:hAnsi="Mangal" w:cs="Mangal"/>
+          <w:sz w:val="28"/>
+          <w:szCs w:val="28"/>
+          <w:lang w:val="en-US"/>
+        </w:rPr>
+        <w:t xml:space="preserve">?” | </w:t>
+      </w:r>
+    </w:p>
+    <w:p>
+      <w:pPr>
+        <w:pStyle w:val="ListParagraph"/>
+        <w:rPr>
+          <w:rFonts w:ascii="Mangal" w:hAnsi="Mangal" w:cs="Mangal"/>
+          <w:sz w:val="28"/>
+          <w:szCs w:val="28"/>
+          <w:lang w:val="en-US"/>
+        </w:rPr>
+      </w:pPr>
+      <w:proofErr w:type="spellStart"/>
+      <w:r>
+        <w:rPr>
+          <w:rFonts w:ascii="Mangal" w:hAnsi="Mangal" w:cs="Mangal" w:hint="cs"/>
+          <w:sz w:val="28"/>
+          <w:szCs w:val="28"/>
+          <w:lang w:val="en-US"/>
+        </w:rPr>
+        <w:t>तौ</w:t>
+      </w:r>
+      <w:proofErr w:type="spellEnd"/>
+      <w:r>
+        <w:rPr>
+          <w:rFonts w:ascii="Mangal" w:hAnsi="Mangal" w:cs="Mangal"/>
+          <w:sz w:val="28"/>
+          <w:szCs w:val="28"/>
+          <w:lang w:val="en-US"/>
+        </w:rPr>
+        <w:t xml:space="preserve"> </w:t>
+      </w:r>
+      <w:proofErr w:type="spellStart"/>
+      <w:r>
+        <w:rPr>
+          <w:rFonts w:ascii="Mangal" w:hAnsi="Mangal" w:cs="Mangal" w:hint="cs"/>
+          <w:sz w:val="28"/>
+          <w:szCs w:val="28"/>
+          <w:lang w:val="en-US"/>
+        </w:rPr>
+        <w:t>बलिवदौ</w:t>
+      </w:r>
+      <w:proofErr w:type="spellEnd"/>
+      <w:r>
+        <w:rPr>
+          <w:rFonts w:ascii="Mangal" w:hAnsi="Mangal" w:cs="Mangal"/>
+          <w:sz w:val="28"/>
+          <w:szCs w:val="28"/>
+          <w:lang w:val="en-US"/>
+        </w:rPr>
+        <w:t xml:space="preserve"> </w:t>
+      </w:r>
+      <w:proofErr w:type="spellStart"/>
+      <w:r>
+        <w:rPr>
+          <w:rFonts w:ascii="Mangal" w:hAnsi="Mangal" w:cs="Mangal" w:hint="cs"/>
+          <w:sz w:val="28"/>
+          <w:szCs w:val="28"/>
+          <w:lang w:val="en-US"/>
+        </w:rPr>
+        <w:t>स्तः</w:t>
+      </w:r>
+      <w:proofErr w:type="spellEnd"/>
+      <w:r>
+        <w:rPr>
+          <w:rFonts w:ascii="Mangal" w:hAnsi="Mangal" w:cs="Mangal"/>
+          <w:sz w:val="28"/>
+          <w:szCs w:val="28"/>
+          <w:lang w:val="en-US"/>
+        </w:rPr>
+        <w:t xml:space="preserve">| </w:t>
+      </w:r>
+    </w:p>
+    <w:p>
+      <w:pPr>
+        <w:pStyle w:val="ListParagraph"/>
+        <w:rPr>
+          <w:rFonts w:ascii="Mangal" w:hAnsi="Mangal" w:cs="Mangal"/>
+          <w:sz w:val="28"/>
+          <w:szCs w:val="28"/>
+          <w:lang w:val="en-US"/>
+        </w:rPr>
+      </w:pPr>
+      <w:r>
+        <w:rPr>
+          <w:rFonts w:ascii="Mangal" w:hAnsi="Mangal" w:cs="Mangal"/>
+          <w:sz w:val="28"/>
+          <w:szCs w:val="28"/>
+          <w:lang w:val="en-US"/>
+        </w:rPr>
+        <w:t>“</w:t>
       </w:r>
       <w:proofErr w:type="spellStart"/>
       <w:r>
@@ -2525,19 +2792,20 @@
           <w:szCs w:val="28"/>
           <w:lang w:val="en-US"/>
         </w:rPr>
-        <w:t>क्या</w:t>
-      </w:r>
-      <w:proofErr w:type="spellEnd"/>
-      <w:r>
-        <w:rPr>
-          <w:rFonts w:ascii="Mangal" w:hAnsi="Mangal" w:cs="Mangal"/>
-          <w:sz w:val="28"/>
-          <w:szCs w:val="28"/>
-          <w:lang w:val="en-US"/>
-        </w:rPr>
-        <w:t xml:space="preserve"> </w:t>
-      </w:r>
-      <w:proofErr w:type="spellStart"/>
+        <w:t>बैल</w:t>
+      </w:r>
+      <w:proofErr w:type="spellEnd"/>
+      <w:r>
+        <w:rPr>
+          <w:rFonts w:ascii="Mangal" w:hAnsi="Mangal" w:cs="Mangal"/>
+          <w:sz w:val="28"/>
+          <w:szCs w:val="28"/>
+          <w:lang w:val="en-US"/>
+        </w:rPr>
+        <w:t xml:space="preserve"> </w:t>
+      </w:r>
+      <w:proofErr w:type="spellStart"/>
+      <w:proofErr w:type="gramStart"/>
       <w:r>
         <w:rPr>
           <w:rFonts w:ascii="Mangal" w:hAnsi="Mangal" w:cs="Mangal" w:hint="cs"/>
@@ -2555,30 +2823,32 @@
           <w:szCs w:val="28"/>
           <w:lang w:val="en-US"/>
         </w:rPr>
-        <w:t>?</w:t>
-      </w:r>
-      <w:r>
-        <w:rPr>
-          <w:rFonts w:ascii="Mangal" w:hAnsi="Mangal" w:cs="Mangal"/>
-          <w:sz w:val="28"/>
-          <w:szCs w:val="28"/>
-          <w:lang w:val="en-US"/>
-        </w:rPr>
-        <w:t xml:space="preserve">” </w:t>
-      </w:r>
-      <w:r>
-        <w:rPr>
-          <w:rFonts w:ascii="Mangal" w:hAnsi="Mangal" w:cs="Mangal"/>
-          <w:sz w:val="28"/>
-          <w:szCs w:val="28"/>
-          <w:lang w:val="en-US"/>
-        </w:rPr>
-        <w:t xml:space="preserve">| </w:t>
-      </w:r>
-      <w:proofErr w:type="spellStart"/>
-      <w:r>
-        <w:rPr>
-          <w:rFonts w:ascii="Mangal" w:hAnsi="Mangal" w:cs="Mangal" w:hint="cs"/>
+        <w:t>”|</w:t>
+      </w:r>
+      <w:proofErr w:type="gramEnd"/>
+      <w:r>
+        <w:rPr>
+          <w:rFonts w:ascii="Mangal" w:hAnsi="Mangal" w:cs="Mangal"/>
+          <w:sz w:val="28"/>
+          <w:szCs w:val="28"/>
+          <w:lang w:val="en-US"/>
+        </w:rPr>
+        <w:t xml:space="preserve"> </w:t>
+      </w:r>
+    </w:p>
+    <w:p>
+      <w:pPr>
+        <w:pStyle w:val="ListParagraph"/>
+        <w:rPr>
+          <w:sz w:val="28"/>
+          <w:szCs w:val="28"/>
+          <w:lang w:val="en-US"/>
+        </w:rPr>
+      </w:pPr>
+      <w:proofErr w:type="spellStart"/>
+      <w:r>
+        <w:rPr>
+          <w:rFonts w:ascii="Mangal" w:hAnsi="Mangal" w:cs="Mangal"/>
           <w:sz w:val="28"/>
           <w:szCs w:val="28"/>
           <w:lang w:val="en-US"/>
@@ -2588,77 +2858,100 @@
       <w:proofErr w:type="spellEnd"/>
       <w:r>
         <w:rPr>
-          <w:rFonts w:ascii="Mangal" w:hAnsi="Mangal" w:cs="Mangal"/>
-          <w:sz w:val="28"/>
-          <w:szCs w:val="28"/>
-          <w:lang w:val="en-US"/>
-        </w:rPr>
-        <w:t xml:space="preserve"> </w:t>
-      </w:r>
-      <w:proofErr w:type="spellStart"/>
-      <w:r>
-        <w:rPr>
-          <w:rFonts w:ascii="Mangal" w:hAnsi="Mangal" w:cs="Mangal" w:hint="cs"/>
-          <w:sz w:val="28"/>
-          <w:szCs w:val="28"/>
-          <w:lang w:val="en-US"/>
-        </w:rPr>
-        <w:t>बलिवदौ</w:t>
-      </w:r>
-      <w:proofErr w:type="spellEnd"/>
-      <w:r>
-        <w:rPr>
-          <w:rFonts w:ascii="Mangal" w:hAnsi="Mangal" w:cs="Mangal"/>
-          <w:sz w:val="28"/>
-          <w:szCs w:val="28"/>
-          <w:lang w:val="en-US"/>
-        </w:rPr>
-        <w:t xml:space="preserve"> </w:t>
-      </w:r>
-      <w:proofErr w:type="spellStart"/>
-      <w:r>
-        <w:rPr>
-          <w:rFonts w:ascii="Mangal" w:hAnsi="Mangal" w:cs="Mangal" w:hint="cs"/>
-          <w:sz w:val="28"/>
-          <w:szCs w:val="28"/>
-          <w:lang w:val="en-US"/>
-        </w:rPr>
-        <w:t>स्तः</w:t>
-      </w:r>
-      <w:proofErr w:type="spellEnd"/>
-      <w:r>
-        <w:rPr>
-          <w:rFonts w:ascii="Mangal" w:hAnsi="Mangal" w:cs="Mangal"/>
-          <w:sz w:val="28"/>
-          <w:szCs w:val="28"/>
-          <w:lang w:val="en-US"/>
-        </w:rPr>
-        <w:t>| “</w:t>
-      </w:r>
-      <w:proofErr w:type="spellStart"/>
-      <w:r>
-        <w:rPr>
-          <w:rFonts w:ascii="Mangal" w:hAnsi="Mangal" w:cs="Mangal" w:hint="cs"/>
-          <w:sz w:val="28"/>
-          <w:szCs w:val="28"/>
-          <w:lang w:val="en-US"/>
-        </w:rPr>
-        <w:t>वह</w:t>
-      </w:r>
-      <w:proofErr w:type="spellEnd"/>
-      <w:r>
-        <w:rPr>
-          <w:rFonts w:ascii="Mangal" w:hAnsi="Mangal" w:cs="Mangal"/>
-          <w:sz w:val="28"/>
-          <w:szCs w:val="28"/>
-          <w:lang w:val="en-US"/>
-        </w:rPr>
-        <w:t xml:space="preserve"> </w:t>
-      </w:r>
-      <w:proofErr w:type="spellStart"/>
-      <w:r>
-        <w:rPr>
-          <w:rFonts w:ascii="Mangal" w:hAnsi="Mangal" w:cs="Mangal" w:hint="cs"/>
+          <w:sz w:val="28"/>
+          <w:szCs w:val="28"/>
+          <w:lang w:val="en-US"/>
+        </w:rPr>
+        <w:t xml:space="preserve"> </w:t>
+      </w:r>
+      <w:proofErr w:type="spellStart"/>
+      <w:r>
+        <w:rPr>
+          <w:rFonts w:ascii="Mangal" w:hAnsi="Mangal" w:cs="Mangal"/>
+          <w:sz w:val="28"/>
+          <w:szCs w:val="28"/>
+          <w:lang w:val="en-US"/>
+        </w:rPr>
+        <w:t>चरतः</w:t>
+      </w:r>
+      <w:proofErr w:type="spellEnd"/>
+      <w:r>
+        <w:rPr>
+          <w:sz w:val="28"/>
+          <w:szCs w:val="28"/>
+          <w:lang w:val="en-US"/>
+        </w:rPr>
+        <w:t xml:space="preserve"> </w:t>
+      </w:r>
+      <w:r>
+        <w:rPr>
+          <w:rFonts w:ascii="Mangal" w:hAnsi="Mangal" w:cs="Mangal"/>
+          <w:sz w:val="28"/>
+          <w:szCs w:val="28"/>
+          <w:lang w:val="en-US"/>
+        </w:rPr>
+        <w:t>।</w:t>
+      </w:r>
+      <w:r>
+        <w:rPr>
+          <w:sz w:val="28"/>
+          <w:szCs w:val="28"/>
+          <w:lang w:val="en-US"/>
+        </w:rPr>
+        <w:t xml:space="preserve"> </w:t>
+      </w:r>
+    </w:p>
+    <w:p>
+      <w:pPr>
+        <w:pStyle w:val="ListParagraph"/>
+        <w:rPr>
+          <w:sz w:val="28"/>
+          <w:szCs w:val="28"/>
+          <w:lang w:val="en-US"/>
+        </w:rPr>
+      </w:pPr>
+      <w:r>
+        <w:rPr>
+          <w:sz w:val="28"/>
+          <w:szCs w:val="28"/>
+          <w:lang w:val="en-US"/>
+        </w:rPr>
+        <w:lastRenderedPageBreak/>
+        <w:t xml:space="preserve"> " </w:t>
+      </w:r>
+      <w:proofErr w:type="spellStart"/>
+      <w:proofErr w:type="gramStart"/>
+      <w:r>
+        <w:rPr>
+          <w:rFonts w:ascii="Mangal" w:hAnsi="Mangal" w:cs="Mangal" w:hint="cs"/>
+          <w:sz w:val="28"/>
+          <w:szCs w:val="28"/>
+          <w:lang w:val="en-US"/>
+        </w:rPr>
+        <w:t>वे</w:t>
+      </w:r>
+      <w:proofErr w:type="spellEnd"/>
+      <w:r>
+        <w:rPr>
+          <w:rFonts w:ascii="Mangal" w:hAnsi="Mangal" w:cs="Mangal"/>
+          <w:sz w:val="28"/>
+          <w:szCs w:val="28"/>
+          <w:lang w:val="en-US"/>
+        </w:rPr>
+        <w:t xml:space="preserve"> </w:t>
+      </w:r>
+      <w:r>
+        <w:rPr>
+          <w:sz w:val="28"/>
+          <w:szCs w:val="28"/>
+          <w:lang w:val="en-US"/>
+        </w:rPr>
+        <w:t xml:space="preserve"> </w:t>
+      </w:r>
+      <w:proofErr w:type="spellStart"/>
+      <w:r>
+        <w:rPr>
+          <w:rFonts w:ascii="Mangal" w:hAnsi="Mangal" w:cs="Mangal"/>
           <w:sz w:val="28"/>
           <w:szCs w:val="28"/>
           <w:lang w:val="en-US"/>
@@ -2666,151 +2959,7 @@
         <w:t>दो</w:t>
       </w:r>
       <w:proofErr w:type="spellEnd"/>
-      <w:r>
-        <w:rPr>
-          <w:rFonts w:ascii="Mangal" w:hAnsi="Mangal" w:cs="Mangal"/>
-          <w:sz w:val="28"/>
-          <w:szCs w:val="28"/>
-          <w:lang w:val="en-US"/>
-        </w:rPr>
-        <w:t xml:space="preserve"> </w:t>
-      </w:r>
-      <w:proofErr w:type="spellStart"/>
-      <w:r>
-        <w:rPr>
-          <w:rFonts w:ascii="Mangal" w:hAnsi="Mangal" w:cs="Mangal" w:hint="cs"/>
-          <w:sz w:val="28"/>
-          <w:szCs w:val="28"/>
-          <w:lang w:val="en-US"/>
-        </w:rPr>
-        <w:t>बैल</w:t>
-      </w:r>
-      <w:proofErr w:type="spellEnd"/>
-      <w:r>
-        <w:rPr>
-          <w:rFonts w:ascii="Mangal" w:hAnsi="Mangal" w:cs="Mangal"/>
-          <w:sz w:val="28"/>
-          <w:szCs w:val="28"/>
-          <w:lang w:val="en-US"/>
-        </w:rPr>
-        <w:t xml:space="preserve"> </w:t>
-      </w:r>
-      <w:proofErr w:type="spellStart"/>
-      <w:proofErr w:type="gramStart"/>
-      <w:r>
-        <w:rPr>
-          <w:rFonts w:ascii="Mangal" w:hAnsi="Mangal" w:cs="Mangal" w:hint="cs"/>
-          <w:sz w:val="28"/>
-          <w:szCs w:val="28"/>
-          <w:lang w:val="en-US"/>
-        </w:rPr>
-        <w:t>हैं</w:t>
-      </w:r>
-      <w:proofErr w:type="spellEnd"/>
-      <w:r>
-        <w:rPr>
-          <w:rFonts w:ascii="Mangal" w:hAnsi="Mangal" w:cs="Mangal"/>
-          <w:sz w:val="28"/>
-          <w:szCs w:val="28"/>
-          <w:lang w:val="en-US"/>
-        </w:rPr>
-        <w:t>”|</w:t>
-      </w:r>
       <w:proofErr w:type="gramEnd"/>
-      <w:r>
-        <w:rPr>
-          <w:rFonts w:ascii="Mangal" w:hAnsi="Mangal" w:cs="Mangal"/>
-          <w:sz w:val="28"/>
-          <w:szCs w:val="28"/>
-          <w:lang w:val="en-US"/>
-        </w:rPr>
-        <w:t xml:space="preserve"> </w:t>
-      </w:r>
-      <w:proofErr w:type="spellStart"/>
-      <w:r>
-        <w:rPr>
-          <w:rFonts w:ascii="Mangal" w:hAnsi="Mangal" w:cs="Mangal"/>
-          <w:sz w:val="28"/>
-          <w:szCs w:val="28"/>
-          <w:lang w:val="en-US"/>
-        </w:rPr>
-        <w:t>तौ</w:t>
-      </w:r>
-      <w:proofErr w:type="spellEnd"/>
-      <w:r>
-        <w:rPr>
-          <w:sz w:val="28"/>
-          <w:szCs w:val="28"/>
-          <w:lang w:val="en-US"/>
-        </w:rPr>
-        <w:t xml:space="preserve"> </w:t>
-      </w:r>
-      <w:proofErr w:type="spellStart"/>
-      <w:r>
-        <w:rPr>
-          <w:rFonts w:ascii="Mangal" w:hAnsi="Mangal" w:cs="Mangal"/>
-          <w:sz w:val="28"/>
-          <w:szCs w:val="28"/>
-          <w:lang w:val="en-US"/>
-        </w:rPr>
-        <w:t>चरतः</w:t>
-      </w:r>
-      <w:proofErr w:type="spellEnd"/>
-      <w:r>
-        <w:rPr>
-          <w:sz w:val="28"/>
-          <w:szCs w:val="28"/>
-          <w:lang w:val="en-US"/>
-        </w:rPr>
-        <w:t xml:space="preserve"> </w:t>
-      </w:r>
-      <w:r>
-        <w:rPr>
-          <w:rFonts w:ascii="Mangal" w:hAnsi="Mangal" w:cs="Mangal"/>
-          <w:sz w:val="28"/>
-          <w:szCs w:val="28"/>
-          <w:lang w:val="en-US"/>
-        </w:rPr>
-        <w:t>।</w:t>
-      </w:r>
-      <w:r>
-        <w:rPr>
-          <w:sz w:val="28"/>
-          <w:szCs w:val="28"/>
-          <w:lang w:val="en-US"/>
-        </w:rPr>
-        <w:t xml:space="preserve">  " </w:t>
-      </w:r>
-      <w:proofErr w:type="spellStart"/>
-      <w:r>
-        <w:rPr>
-          <w:rFonts w:ascii="Mangal" w:hAnsi="Mangal" w:cs="Mangal"/>
-          <w:sz w:val="28"/>
-          <w:szCs w:val="28"/>
-          <w:lang w:val="en-US"/>
-        </w:rPr>
-        <w:t>वह</w:t>
-      </w:r>
-      <w:proofErr w:type="spellEnd"/>
-      <w:r>
-        <w:rPr>
-          <w:sz w:val="28"/>
-          <w:szCs w:val="28"/>
-          <w:lang w:val="en-US"/>
-        </w:rPr>
-        <w:t xml:space="preserve"> </w:t>
-      </w:r>
-      <w:proofErr w:type="spellStart"/>
-      <w:r>
-        <w:rPr>
-          <w:rFonts w:ascii="Mangal" w:hAnsi="Mangal" w:cs="Mangal"/>
-          <w:sz w:val="28"/>
-          <w:szCs w:val="28"/>
-          <w:lang w:val="en-US"/>
-        </w:rPr>
-        <w:t>दो</w:t>
-      </w:r>
-      <w:proofErr w:type="spellEnd"/>
       <w:r>
         <w:rPr>
           <w:sz w:val="28"/>
@@ -2930,245 +3079,299 @@
         </w:rPr>
         <w:t xml:space="preserve"> | </w:t>
       </w:r>
-      <w:r>
-        <w:rPr>
-          <w:rFonts w:ascii="Mangal" w:hAnsi="Mangal" w:cs="Mangal"/>
-          <w:sz w:val="28"/>
-          <w:szCs w:val="28"/>
-          <w:lang w:val="en-US"/>
-        </w:rPr>
-        <w:t>“</w:t>
-      </w:r>
-      <w:proofErr w:type="spellStart"/>
-      <w:r>
-        <w:rPr>
-          <w:rFonts w:ascii="Mangal" w:hAnsi="Mangal" w:cs="Mangal" w:hint="cs"/>
-          <w:sz w:val="28"/>
-          <w:szCs w:val="28"/>
-          <w:lang w:val="en-US"/>
-        </w:rPr>
-        <w:t>यह</w:t>
-      </w:r>
-      <w:proofErr w:type="spellEnd"/>
-      <w:r>
-        <w:rPr>
-          <w:rFonts w:ascii="Mangal" w:hAnsi="Mangal" w:cs="Mangal"/>
-          <w:sz w:val="28"/>
-          <w:szCs w:val="28"/>
-          <w:lang w:val="en-US"/>
-        </w:rPr>
-        <w:t xml:space="preserve"> </w:t>
-      </w:r>
-      <w:proofErr w:type="spellStart"/>
-      <w:r>
-        <w:rPr>
-          <w:rFonts w:ascii="Mangal" w:hAnsi="Mangal" w:cs="Mangal" w:hint="cs"/>
-          <w:sz w:val="28"/>
-          <w:szCs w:val="28"/>
-          <w:lang w:val="en-US"/>
-        </w:rPr>
-        <w:t>वन</w:t>
-      </w:r>
-      <w:proofErr w:type="spellEnd"/>
-      <w:r>
-        <w:rPr>
-          <w:rFonts w:ascii="Mangal" w:hAnsi="Mangal" w:cs="Mangal"/>
-          <w:sz w:val="28"/>
-          <w:szCs w:val="28"/>
-          <w:lang w:val="en-US"/>
-        </w:rPr>
-        <w:t xml:space="preserve"> </w:t>
-      </w:r>
-      <w:proofErr w:type="spellStart"/>
-      <w:r>
-        <w:rPr>
-          <w:rFonts w:ascii="Mangal" w:hAnsi="Mangal" w:cs="Mangal" w:hint="cs"/>
-          <w:sz w:val="28"/>
-          <w:szCs w:val="28"/>
-          <w:lang w:val="en-US"/>
-        </w:rPr>
-        <w:t>है</w:t>
-      </w:r>
-      <w:proofErr w:type="spellEnd"/>
-      <w:r>
-        <w:rPr>
-          <w:rFonts w:ascii="Mangal" w:hAnsi="Mangal" w:cs="Mangal"/>
-          <w:sz w:val="28"/>
-          <w:szCs w:val="28"/>
-          <w:lang w:val="en-US"/>
-        </w:rPr>
-        <w:t xml:space="preserve">” | </w:t>
-      </w:r>
-      <w:proofErr w:type="spellStart"/>
-      <w:r>
-        <w:rPr>
-          <w:rFonts w:ascii="Mangal" w:hAnsi="Mangal" w:cs="Mangal" w:hint="cs"/>
-          <w:sz w:val="28"/>
-          <w:szCs w:val="28"/>
-          <w:lang w:val="en-US"/>
-        </w:rPr>
-        <w:t>वनं</w:t>
-      </w:r>
-      <w:proofErr w:type="spellEnd"/>
-      <w:r>
-        <w:rPr>
-          <w:rFonts w:ascii="Mangal" w:hAnsi="Mangal" w:cs="Mangal"/>
-          <w:sz w:val="28"/>
-          <w:szCs w:val="28"/>
-          <w:lang w:val="en-US"/>
-        </w:rPr>
-        <w:t xml:space="preserve"> </w:t>
-      </w:r>
-      <w:proofErr w:type="spellStart"/>
-      <w:r>
-        <w:rPr>
-          <w:rFonts w:ascii="Mangal" w:hAnsi="Mangal" w:cs="Mangal" w:hint="cs"/>
-          <w:sz w:val="28"/>
-          <w:szCs w:val="28"/>
-          <w:lang w:val="en-US"/>
-        </w:rPr>
-        <w:t>अति</w:t>
-      </w:r>
-      <w:proofErr w:type="spellEnd"/>
-      <w:r>
-        <w:rPr>
-          <w:rFonts w:ascii="Mangal" w:hAnsi="Mangal" w:cs="Mangal"/>
-          <w:sz w:val="28"/>
-          <w:szCs w:val="28"/>
-          <w:lang w:val="en-US"/>
-        </w:rPr>
-        <w:t xml:space="preserve"> </w:t>
-      </w:r>
-      <w:proofErr w:type="spellStart"/>
-      <w:r>
-        <w:rPr>
-          <w:rFonts w:ascii="Mangal" w:hAnsi="Mangal" w:cs="Mangal" w:hint="cs"/>
-          <w:sz w:val="28"/>
-          <w:szCs w:val="28"/>
-          <w:lang w:val="en-US"/>
-        </w:rPr>
-        <w:t>सुन्दरं</w:t>
-      </w:r>
-      <w:proofErr w:type="spellEnd"/>
-      <w:r>
-        <w:rPr>
-          <w:rFonts w:ascii="Mangal" w:hAnsi="Mangal" w:cs="Mangal"/>
-          <w:sz w:val="28"/>
-          <w:szCs w:val="28"/>
-          <w:lang w:val="en-US"/>
-        </w:rPr>
-        <w:t xml:space="preserve"> | “</w:t>
-      </w:r>
-      <w:proofErr w:type="spellStart"/>
-      <w:r>
-        <w:rPr>
-          <w:rFonts w:ascii="Mangal" w:hAnsi="Mangal" w:cs="Mangal" w:hint="cs"/>
-          <w:sz w:val="28"/>
-          <w:szCs w:val="28"/>
-          <w:lang w:val="en-US"/>
-        </w:rPr>
-        <w:t>वन</w:t>
-      </w:r>
-      <w:proofErr w:type="spellEnd"/>
-      <w:r>
-        <w:rPr>
-          <w:rFonts w:ascii="Mangal" w:hAnsi="Mangal" w:cs="Mangal"/>
-          <w:sz w:val="28"/>
-          <w:szCs w:val="28"/>
-          <w:lang w:val="en-US"/>
-        </w:rPr>
-        <w:t xml:space="preserve"> </w:t>
-      </w:r>
-      <w:proofErr w:type="spellStart"/>
-      <w:r>
-        <w:rPr>
-          <w:rFonts w:ascii="Mangal" w:hAnsi="Mangal" w:cs="Mangal" w:hint="cs"/>
-          <w:sz w:val="28"/>
-          <w:szCs w:val="28"/>
-          <w:lang w:val="en-US"/>
-        </w:rPr>
-        <w:t>बहुत</w:t>
-      </w:r>
-      <w:proofErr w:type="spellEnd"/>
-      <w:r>
-        <w:rPr>
-          <w:rFonts w:ascii="Mangal" w:hAnsi="Mangal" w:cs="Mangal"/>
-          <w:sz w:val="28"/>
-          <w:szCs w:val="28"/>
-          <w:lang w:val="en-US"/>
-        </w:rPr>
-        <w:t xml:space="preserve"> </w:t>
-      </w:r>
-      <w:proofErr w:type="spellStart"/>
-      <w:r>
-        <w:rPr>
-          <w:rFonts w:ascii="Mangal" w:hAnsi="Mangal" w:cs="Mangal" w:hint="cs"/>
-          <w:sz w:val="28"/>
-          <w:szCs w:val="28"/>
-          <w:lang w:val="en-US"/>
-        </w:rPr>
-        <w:t>सुन्दर</w:t>
-      </w:r>
-      <w:proofErr w:type="spellEnd"/>
-      <w:r>
-        <w:rPr>
-          <w:rFonts w:ascii="Mangal" w:hAnsi="Mangal" w:cs="Mangal"/>
-          <w:sz w:val="28"/>
-          <w:szCs w:val="28"/>
-          <w:lang w:val="en-US"/>
-        </w:rPr>
-        <w:t xml:space="preserve"> </w:t>
-      </w:r>
-      <w:proofErr w:type="spellStart"/>
-      <w:r>
-        <w:rPr>
-          <w:rFonts w:ascii="Mangal" w:hAnsi="Mangal" w:cs="Mangal" w:hint="cs"/>
-          <w:sz w:val="28"/>
-          <w:szCs w:val="28"/>
-          <w:lang w:val="en-US"/>
-        </w:rPr>
-        <w:t>है</w:t>
-      </w:r>
-      <w:proofErr w:type="spellEnd"/>
-      <w:r>
-        <w:rPr>
-          <w:rFonts w:ascii="Mangal" w:hAnsi="Mangal" w:cs="Mangal"/>
-          <w:sz w:val="28"/>
-          <w:szCs w:val="28"/>
-          <w:lang w:val="en-US"/>
-        </w:rPr>
-        <w:t>”</w:t>
-      </w:r>
     </w:p>
     <w:p>
       <w:pPr>
-        <w:rPr>
-          <w:sz w:val="28"/>
-          <w:szCs w:val="28"/>
-          <w:lang w:val="en-US"/>
-        </w:rPr>
-      </w:pPr>
+        <w:pStyle w:val="ListParagraph"/>
+        <w:rPr>
+          <w:rFonts w:ascii="Mangal" w:hAnsi="Mangal" w:cs="Mangal"/>
+          <w:sz w:val="28"/>
+          <w:szCs w:val="28"/>
+          <w:lang w:val="en-US"/>
+        </w:rPr>
+      </w:pPr>
+      <w:r>
+        <w:rPr>
+          <w:rFonts w:ascii="Mangal" w:hAnsi="Mangal" w:cs="Mangal"/>
+          <w:sz w:val="28"/>
+          <w:szCs w:val="28"/>
+          <w:lang w:val="en-US"/>
+        </w:rPr>
+        <w:t>“</w:t>
+      </w:r>
+      <w:proofErr w:type="spellStart"/>
+      <w:r>
+        <w:rPr>
+          <w:rFonts w:ascii="Mangal" w:hAnsi="Mangal" w:cs="Mangal" w:hint="cs"/>
+          <w:sz w:val="28"/>
+          <w:szCs w:val="28"/>
+          <w:lang w:val="en-US"/>
+        </w:rPr>
+        <w:t>यह</w:t>
+      </w:r>
+      <w:proofErr w:type="spellEnd"/>
+      <w:r>
+        <w:rPr>
+          <w:rFonts w:ascii="Mangal" w:hAnsi="Mangal" w:cs="Mangal"/>
+          <w:sz w:val="28"/>
+          <w:szCs w:val="28"/>
+          <w:lang w:val="en-US"/>
+        </w:rPr>
+        <w:t xml:space="preserve"> </w:t>
+      </w:r>
+      <w:proofErr w:type="spellStart"/>
+      <w:r>
+        <w:rPr>
+          <w:rFonts w:ascii="Mangal" w:hAnsi="Mangal" w:cs="Mangal" w:hint="cs"/>
+          <w:sz w:val="28"/>
+          <w:szCs w:val="28"/>
+          <w:lang w:val="en-US"/>
+        </w:rPr>
+        <w:t>वन</w:t>
+      </w:r>
+      <w:proofErr w:type="spellEnd"/>
+      <w:r>
+        <w:rPr>
+          <w:rFonts w:ascii="Mangal" w:hAnsi="Mangal" w:cs="Mangal"/>
+          <w:sz w:val="28"/>
+          <w:szCs w:val="28"/>
+          <w:lang w:val="en-US"/>
+        </w:rPr>
+        <w:t xml:space="preserve"> </w:t>
+      </w:r>
+      <w:proofErr w:type="spellStart"/>
+      <w:r>
+        <w:rPr>
+          <w:rFonts w:ascii="Mangal" w:hAnsi="Mangal" w:cs="Mangal" w:hint="cs"/>
+          <w:sz w:val="28"/>
+          <w:szCs w:val="28"/>
+          <w:lang w:val="en-US"/>
+        </w:rPr>
+        <w:t>है</w:t>
+      </w:r>
+      <w:proofErr w:type="spellEnd"/>
+      <w:r>
+        <w:rPr>
+          <w:rFonts w:ascii="Mangal" w:hAnsi="Mangal" w:cs="Mangal"/>
+          <w:sz w:val="28"/>
+          <w:szCs w:val="28"/>
+          <w:lang w:val="en-US"/>
+        </w:rPr>
+        <w:t xml:space="preserve">” | </w:t>
+      </w:r>
     </w:p>
     <w:p>
       <w:pPr>
-        <w:rPr>
-          <w:sz w:val="28"/>
-          <w:szCs w:val="28"/>
-          <w:lang w:val="en-US"/>
-        </w:rPr>
-      </w:pPr>
+        <w:pStyle w:val="ListParagraph"/>
+        <w:rPr>
+          <w:rFonts w:ascii="Mangal" w:hAnsi="Mangal" w:cs="Mangal"/>
+          <w:sz w:val="28"/>
+          <w:szCs w:val="28"/>
+          <w:lang w:val="en-US"/>
+        </w:rPr>
+      </w:pPr>
+      <w:proofErr w:type="spellStart"/>
+      <w:r>
+        <w:rPr>
+          <w:rFonts w:ascii="Mangal" w:hAnsi="Mangal" w:cs="Mangal" w:hint="cs"/>
+          <w:sz w:val="28"/>
+          <w:szCs w:val="28"/>
+          <w:lang w:val="en-US"/>
+        </w:rPr>
+        <w:t>वनम्</w:t>
+      </w:r>
+      <w:proofErr w:type="spellEnd"/>
+      <w:r>
+        <w:rPr>
+          <w:rFonts w:ascii="Mangal" w:hAnsi="Mangal" w:cs="Mangal"/>
+          <w:sz w:val="28"/>
+          <w:szCs w:val="28"/>
+          <w:lang w:val="en-US"/>
+        </w:rPr>
+        <w:t xml:space="preserve"> </w:t>
+      </w:r>
+      <w:proofErr w:type="spellStart"/>
+      <w:r>
+        <w:rPr>
+          <w:rFonts w:ascii="Mangal" w:hAnsi="Mangal" w:cs="Mangal" w:hint="cs"/>
+          <w:sz w:val="28"/>
+          <w:szCs w:val="28"/>
+          <w:lang w:val="en-US"/>
+        </w:rPr>
+        <w:t>अति</w:t>
+      </w:r>
+      <w:proofErr w:type="spellEnd"/>
+      <w:r>
+        <w:rPr>
+          <w:rFonts w:ascii="Mangal" w:hAnsi="Mangal" w:cs="Mangal"/>
+          <w:sz w:val="28"/>
+          <w:szCs w:val="28"/>
+          <w:lang w:val="en-US"/>
+        </w:rPr>
+        <w:t xml:space="preserve"> </w:t>
+      </w:r>
+      <w:proofErr w:type="spellStart"/>
+      <w:r>
+        <w:rPr>
+          <w:rFonts w:ascii="Mangal" w:hAnsi="Mangal" w:cs="Mangal" w:hint="cs"/>
+          <w:sz w:val="28"/>
+          <w:szCs w:val="28"/>
+          <w:lang w:val="en-US"/>
+        </w:rPr>
+        <w:t>सुन्दरम्</w:t>
+      </w:r>
+      <w:proofErr w:type="spellEnd"/>
+      <w:r>
+        <w:rPr>
+          <w:rFonts w:ascii="Mangal" w:hAnsi="Mangal" w:cs="Mangal"/>
+          <w:sz w:val="28"/>
+          <w:szCs w:val="28"/>
+          <w:lang w:val="en-US"/>
+        </w:rPr>
+        <w:t xml:space="preserve"> </w:t>
+      </w:r>
+      <w:proofErr w:type="spellStart"/>
+      <w:r>
+        <w:rPr>
+          <w:rFonts w:ascii="Mangal" w:hAnsi="Mangal" w:cs="Mangal" w:hint="cs"/>
+          <w:sz w:val="28"/>
+          <w:szCs w:val="28"/>
+          <w:lang w:val="en-US"/>
+        </w:rPr>
+        <w:t>अस्ति</w:t>
+      </w:r>
+      <w:proofErr w:type="spellEnd"/>
+      <w:r>
+        <w:rPr>
+          <w:rFonts w:ascii="Mangal" w:hAnsi="Mangal" w:cs="Mangal"/>
+          <w:sz w:val="28"/>
+          <w:szCs w:val="28"/>
+          <w:lang w:val="en-US"/>
+        </w:rPr>
+        <w:t xml:space="preserve"> </w:t>
+      </w:r>
+      <w:r>
+        <w:rPr>
+          <w:rFonts w:ascii="Mangal" w:hAnsi="Mangal" w:cs="Mangal" w:hint="cs"/>
+          <w:sz w:val="28"/>
+          <w:szCs w:val="28"/>
+          <w:lang w:val="en-US"/>
+        </w:rPr>
+        <w:t>।</w:t>
+      </w:r>
+      <w:r>
+        <w:rPr>
+          <w:rFonts w:ascii="Mangal" w:hAnsi="Mangal" w:cs="Mangal"/>
+          <w:sz w:val="28"/>
+          <w:szCs w:val="28"/>
+          <w:lang w:val="en-US"/>
+        </w:rPr>
+        <w:t xml:space="preserve"> </w:t>
+      </w:r>
     </w:p>
     <w:p>
       <w:pPr>
-        <w:rPr>
-          <w:sz w:val="28"/>
-          <w:szCs w:val="28"/>
-          <w:lang w:val="en-US"/>
-        </w:rPr>
-      </w:pPr>
+        <w:pStyle w:val="ListParagraph"/>
+        <w:rPr>
+          <w:rFonts w:ascii="Mangal" w:hAnsi="Mangal" w:cs="Mangal"/>
+          <w:sz w:val="28"/>
+          <w:szCs w:val="28"/>
+          <w:lang w:val="en-US"/>
+        </w:rPr>
+      </w:pPr>
+      <w:r>
+        <w:rPr>
+          <w:rFonts w:ascii="Mangal" w:hAnsi="Mangal" w:cs="Mangal"/>
+          <w:sz w:val="28"/>
+          <w:szCs w:val="28"/>
+          <w:lang w:val="en-US"/>
+        </w:rPr>
+        <w:t>“</w:t>
+      </w:r>
+      <w:proofErr w:type="spellStart"/>
+      <w:r>
+        <w:rPr>
+          <w:rFonts w:ascii="Mangal" w:hAnsi="Mangal" w:cs="Mangal" w:hint="cs"/>
+          <w:sz w:val="28"/>
+          <w:szCs w:val="28"/>
+          <w:lang w:val="en-US"/>
+        </w:rPr>
+        <w:t>वन</w:t>
+      </w:r>
+      <w:proofErr w:type="spellEnd"/>
+      <w:r>
+        <w:rPr>
+          <w:rFonts w:ascii="Mangal" w:hAnsi="Mangal" w:cs="Mangal"/>
+          <w:sz w:val="28"/>
+          <w:szCs w:val="28"/>
+          <w:lang w:val="en-US"/>
+        </w:rPr>
+        <w:t xml:space="preserve"> </w:t>
+      </w:r>
+      <w:proofErr w:type="spellStart"/>
+      <w:r>
+        <w:rPr>
+          <w:rFonts w:ascii="Mangal" w:hAnsi="Mangal" w:cs="Mangal" w:hint="cs"/>
+          <w:sz w:val="28"/>
+          <w:szCs w:val="28"/>
+          <w:lang w:val="en-US"/>
+        </w:rPr>
+        <w:t>बहुत</w:t>
+      </w:r>
+      <w:proofErr w:type="spellEnd"/>
+      <w:r>
+        <w:rPr>
+          <w:rFonts w:ascii="Mangal" w:hAnsi="Mangal" w:cs="Mangal"/>
+          <w:sz w:val="28"/>
+          <w:szCs w:val="28"/>
+          <w:lang w:val="en-US"/>
+        </w:rPr>
+        <w:t xml:space="preserve"> </w:t>
+      </w:r>
+      <w:proofErr w:type="spellStart"/>
+      <w:r>
+        <w:rPr>
+          <w:rFonts w:ascii="Mangal" w:hAnsi="Mangal" w:cs="Mangal" w:hint="cs"/>
+          <w:sz w:val="28"/>
+          <w:szCs w:val="28"/>
+          <w:lang w:val="en-US"/>
+        </w:rPr>
+        <w:t>सुन्दर</w:t>
+      </w:r>
+      <w:proofErr w:type="spellEnd"/>
+      <w:r>
+        <w:rPr>
+          <w:rFonts w:ascii="Mangal" w:hAnsi="Mangal" w:cs="Mangal"/>
+          <w:sz w:val="28"/>
+          <w:szCs w:val="28"/>
+          <w:lang w:val="en-US"/>
+        </w:rPr>
+        <w:t xml:space="preserve"> </w:t>
+      </w:r>
+      <w:proofErr w:type="spellStart"/>
+      <w:r>
+        <w:rPr>
+          <w:rFonts w:ascii="Mangal" w:hAnsi="Mangal" w:cs="Mangal" w:hint="cs"/>
+          <w:sz w:val="28"/>
+          <w:szCs w:val="28"/>
+          <w:lang w:val="en-US"/>
+        </w:rPr>
+        <w:t>है</w:t>
+      </w:r>
+      <w:proofErr w:type="spellEnd"/>
+      <w:r>
+        <w:rPr>
+          <w:rFonts w:ascii="Mangal" w:hAnsi="Mangal" w:cs="Mangal"/>
+          <w:sz w:val="28"/>
+          <w:szCs w:val="28"/>
+          <w:lang w:val="en-US"/>
+        </w:rPr>
+        <w:t>”</w:t>
+      </w:r>
     </w:p>
     <w:p>
       <w:pPr>
+        <w:pStyle w:val="ListParagraph"/>
         <w:rPr>
           <w:sz w:val="28"/>
           <w:szCs w:val="28"/>
@@ -3178,6 +3381,7 @@
     </w:p>
     <w:p>
       <w:pPr>
+        <w:pStyle w:val="ListParagraph"/>
         <w:rPr>
           <w:sz w:val="28"/>
           <w:szCs w:val="28"/>
@@ -3202,19 +3406,45 @@
           <w:lang w:val="en-US"/>
         </w:rPr>
       </w:pPr>
-      <w:r>
-        <w:rPr>
-          <w:sz w:val="28"/>
-          <w:szCs w:val="28"/>
-          <w:lang w:val="en-US"/>
-        </w:rPr>
-        <w:lastRenderedPageBreak/>
-        <w:t>Quiz-</w:t>
-      </w:r>
     </w:p>
     <w:p>
       <w:pPr>
         <w:rPr>
+          <w:sz w:val="28"/>
+          <w:szCs w:val="28"/>
+          <w:lang w:val="en-US"/>
+        </w:rPr>
+      </w:pPr>
+    </w:p>
+    <w:p>
+      <w:pPr>
+        <w:rPr>
+          <w:sz w:val="28"/>
+          <w:szCs w:val="28"/>
+          <w:lang w:val="en-US"/>
+        </w:rPr>
+      </w:pPr>
+    </w:p>
+    <w:p>
+      <w:pPr>
+        <w:rPr>
+          <w:sz w:val="28"/>
+          <w:szCs w:val="28"/>
+          <w:lang w:val="en-US"/>
+        </w:rPr>
+      </w:pPr>
+      <w:r>
+        <w:rPr>
+          <w:sz w:val="28"/>
+          <w:szCs w:val="28"/>
+          <w:lang w:val="en-US"/>
+        </w:rPr>
+        <w:t>Quiz-</w:t>
+      </w:r>
+    </w:p>
+    <w:p>
+      <w:pPr>
+        <w:rPr>
           <w:rFonts w:ascii="Mangal" w:hAnsi="Mangal" w:cs="Mangal"/>
           <w:sz w:val="28"/>
           <w:szCs w:val="28"/>
@@ -3256,16 +3486,7 @@
           <w:szCs w:val="28"/>
           <w:lang w:val="en-US"/>
         </w:rPr>
-        <w:t>अ</w:t>
-      </w:r>
-      <w:r>
-        <w:rPr>
-          <w:rFonts w:ascii="Mangal" w:hAnsi="Mangal" w:cs="Mangal"/>
-          <w:sz w:val="28"/>
-          <w:szCs w:val="28"/>
-          <w:lang w:val="en-US"/>
-        </w:rPr>
-        <w:t xml:space="preserve"> </w:t>
+        <w:t xml:space="preserve">अ </w:t>
       </w:r>
       <w:proofErr w:type="gramStart"/>
       <w:r>
@@ -3303,10 +3524,39 @@
           <w:szCs w:val="28"/>
           <w:lang w:val="en-US"/>
         </w:rPr>
-        <w:t xml:space="preserve"> </w:t>
-      </w:r>
-      <w:r>
-        <w:rPr>
+        <w:t xml:space="preserve">  + </w:t>
+      </w:r>
+      <w:r>
+        <w:rPr>
+          <w:rFonts w:ascii="Mangal" w:hAnsi="Mangal" w:cs="Mangal"/>
+          <w:sz w:val="28"/>
+          <w:szCs w:val="28"/>
+          <w:lang w:val="en-US"/>
+        </w:rPr>
+        <w:t xml:space="preserve">अ + </w:t>
+      </w:r>
+      <w:r>
+        <w:rPr>
+          <w:sz w:val="28"/>
+          <w:szCs w:val="28"/>
+          <w:lang w:val="en-US"/>
+        </w:rPr>
+        <w:t xml:space="preserve"> </w:t>
+      </w:r>
+      <w:proofErr w:type="spellStart"/>
+      <w:r>
+        <w:rPr>
+          <w:rFonts w:ascii="Mangal" w:hAnsi="Mangal" w:cs="Mangal"/>
+          <w:sz w:val="28"/>
+          <w:szCs w:val="28"/>
+          <w:lang w:val="en-US"/>
+        </w:rPr>
+        <w:t>क्</w:t>
+      </w:r>
+      <w:proofErr w:type="spellEnd"/>
+      <w:r>
+        <w:rPr>
+          <w:rFonts w:ascii="Mangal" w:hAnsi="Mangal" w:cs="Mangal"/>
           <w:sz w:val="28"/>
           <w:szCs w:val="28"/>
           <w:lang w:val="en-US"/>
@@ -3315,75 +3565,20 @@
       </w:r>
       <w:r>
         <w:rPr>
-          <w:rFonts w:ascii="Mangal" w:hAnsi="Mangal" w:cs="Mangal"/>
-          <w:sz w:val="28"/>
-          <w:szCs w:val="28"/>
-          <w:lang w:val="en-US"/>
-        </w:rPr>
-        <w:t>अ</w:t>
-      </w:r>
-      <w:r>
-        <w:rPr>
-          <w:rFonts w:ascii="Mangal" w:hAnsi="Mangal" w:cs="Mangal"/>
-          <w:sz w:val="28"/>
-          <w:szCs w:val="28"/>
-          <w:lang w:val="en-US"/>
-        </w:rPr>
-        <w:t xml:space="preserve"> + </w:t>
-      </w:r>
-      <w:r>
-        <w:rPr>
-          <w:sz w:val="28"/>
-          <w:szCs w:val="28"/>
-          <w:lang w:val="en-US"/>
-        </w:rPr>
-        <w:t xml:space="preserve"> </w:t>
-      </w:r>
-      <w:proofErr w:type="spellStart"/>
-      <w:r>
-        <w:rPr>
-          <w:rFonts w:ascii="Mangal" w:hAnsi="Mangal" w:cs="Mangal"/>
-          <w:sz w:val="28"/>
-          <w:szCs w:val="28"/>
-          <w:lang w:val="en-US"/>
-        </w:rPr>
-        <w:t>क्</w:t>
-      </w:r>
-      <w:proofErr w:type="spellEnd"/>
-      <w:r>
-        <w:rPr>
-          <w:rFonts w:ascii="Mangal" w:hAnsi="Mangal" w:cs="Mangal"/>
-          <w:sz w:val="28"/>
-          <w:szCs w:val="28"/>
-          <w:lang w:val="en-US"/>
-        </w:rPr>
-        <w:t xml:space="preserve"> + </w:t>
-      </w:r>
-      <w:r>
-        <w:rPr>
-          <w:sz w:val="28"/>
-          <w:szCs w:val="28"/>
-          <w:lang w:val="en-US"/>
-        </w:rPr>
-        <w:t xml:space="preserve"> </w:t>
-      </w:r>
-      <w:r>
-        <w:rPr>
-          <w:rFonts w:ascii="Mangal" w:hAnsi="Mangal" w:cs="Mangal"/>
-          <w:sz w:val="28"/>
-          <w:szCs w:val="28"/>
-          <w:lang w:val="en-US"/>
-        </w:rPr>
-        <w:t>अ</w:t>
-      </w:r>
-      <w:r>
-        <w:rPr>
-          <w:rFonts w:ascii="Mangal" w:hAnsi="Mangal" w:cs="Mangal"/>
-          <w:sz w:val="28"/>
-          <w:szCs w:val="28"/>
-          <w:lang w:val="en-US"/>
-        </w:rPr>
-        <w:t>:  = ?</w:t>
+          <w:sz w:val="28"/>
+          <w:szCs w:val="28"/>
+          <w:lang w:val="en-US"/>
+        </w:rPr>
+        <w:t xml:space="preserve"> </w:t>
+      </w:r>
+      <w:r>
+        <w:rPr>
+          <w:rFonts w:ascii="Mangal" w:hAnsi="Mangal" w:cs="Mangal"/>
+          <w:sz w:val="28"/>
+          <w:szCs w:val="28"/>
+          <w:lang w:val="en-US"/>
+        </w:rPr>
+        <w:t>अ:  = ?</w:t>
       </w:r>
     </w:p>
     <w:p>
@@ -3534,15 +3729,7 @@
           <w:szCs w:val="28"/>
           <w:lang w:val="en-US"/>
         </w:rPr>
-        <w:t xml:space="preserve"> </w:t>
-      </w:r>
-      <w:r>
-        <w:rPr>
-          <w:sz w:val="28"/>
-          <w:szCs w:val="28"/>
-          <w:lang w:val="en-US"/>
-        </w:rPr>
-        <w:t xml:space="preserve"> +  </w:t>
+        <w:t xml:space="preserve">  +  </w:t>
       </w:r>
       <w:proofErr w:type="spellStart"/>
       <w:r>
@@ -3579,11 +3766,29 @@
           <w:szCs w:val="28"/>
           <w:lang w:val="en-US"/>
         </w:rPr>
-        <w:t>इ</w:t>
-      </w:r>
-      <w:r>
-        <w:rPr>
-          <w:rFonts w:ascii="Mangal" w:hAnsi="Mangal" w:cs="Mangal"/>
+        <w:t xml:space="preserve">इ + </w:t>
+      </w:r>
+      <w:r>
+        <w:rPr>
+          <w:sz w:val="28"/>
+          <w:szCs w:val="28"/>
+          <w:lang w:val="en-US"/>
+        </w:rPr>
+        <w:t xml:space="preserve"> </w:t>
+      </w:r>
+      <w:proofErr w:type="spellStart"/>
+      <w:r>
+        <w:rPr>
+          <w:rFonts w:ascii="Mangal" w:hAnsi="Mangal" w:cs="Mangal"/>
+          <w:sz w:val="28"/>
+          <w:szCs w:val="28"/>
+          <w:lang w:val="en-US"/>
+        </w:rPr>
+        <w:t>क्</w:t>
+      </w:r>
+      <w:proofErr w:type="spellEnd"/>
+      <w:r>
+        <w:rPr>
           <w:sz w:val="28"/>
           <w:szCs w:val="28"/>
           <w:lang w:val="en-US"/>
@@ -3592,56 +3797,12 @@
       </w:r>
       <w:r>
         <w:rPr>
-          <w:sz w:val="28"/>
-          <w:szCs w:val="28"/>
-          <w:lang w:val="en-US"/>
-        </w:rPr>
-        <w:t xml:space="preserve"> </w:t>
-      </w:r>
-      <w:proofErr w:type="spellStart"/>
-      <w:r>
-        <w:rPr>
-          <w:rFonts w:ascii="Mangal" w:hAnsi="Mangal" w:cs="Mangal"/>
-          <w:sz w:val="28"/>
-          <w:szCs w:val="28"/>
-          <w:lang w:val="en-US"/>
-        </w:rPr>
-        <w:t>क्</w:t>
-      </w:r>
-      <w:proofErr w:type="spellEnd"/>
-      <w:r>
-        <w:rPr>
-          <w:sz w:val="28"/>
-          <w:szCs w:val="28"/>
-          <w:lang w:val="en-US"/>
-        </w:rPr>
-        <w:t xml:space="preserve"> </w:t>
-      </w:r>
-      <w:r>
-        <w:rPr>
-          <w:sz w:val="28"/>
-          <w:szCs w:val="28"/>
-          <w:lang w:val="en-US"/>
-        </w:rPr>
-        <w:t xml:space="preserve">+ </w:t>
-      </w:r>
-      <w:r>
-        <w:rPr>
-          <w:rFonts w:ascii="Mangal" w:hAnsi="Mangal" w:cs="Mangal"/>
-          <w:sz w:val="28"/>
-          <w:szCs w:val="28"/>
-          <w:lang w:val="en-US"/>
-        </w:rPr>
-        <w:t>अ</w:t>
-      </w:r>
-      <w:r>
-        <w:rPr>
-          <w:rFonts w:ascii="Mangal" w:hAnsi="Mangal" w:cs="Mangal"/>
-          <w:sz w:val="28"/>
-          <w:szCs w:val="28"/>
-          <w:lang w:val="en-US"/>
-        </w:rPr>
-        <w:t>: =?</w:t>
+          <w:rFonts w:ascii="Mangal" w:hAnsi="Mangal" w:cs="Mangal"/>
+          <w:sz w:val="28"/>
+          <w:szCs w:val="28"/>
+          <w:lang w:val="en-US"/>
+        </w:rPr>
+        <w:t>अ: =?</w:t>
       </w:r>
     </w:p>
     <w:p>
@@ -3755,15 +3916,7 @@
           <w:szCs w:val="28"/>
           <w:lang w:val="en-US"/>
         </w:rPr>
-        <w:t xml:space="preserve"> </w:t>
-      </w:r>
-      <w:r>
-        <w:rPr>
-          <w:sz w:val="28"/>
-          <w:szCs w:val="28"/>
-          <w:lang w:val="en-US"/>
-        </w:rPr>
-        <w:t xml:space="preserve">+ </w:t>
+        <w:t xml:space="preserve"> + </w:t>
       </w:r>
       <w:r>
         <w:rPr>
@@ -3809,10 +3962,75 @@
           <w:szCs w:val="28"/>
           <w:lang w:val="en-US"/>
         </w:rPr>
-        <w:t xml:space="preserve"> </w:t>
-      </w:r>
-      <w:r>
-        <w:rPr>
+        <w:t xml:space="preserve"> +  </w:t>
+      </w:r>
+      <w:r>
+        <w:rPr>
+          <w:rFonts w:ascii="Mangal" w:hAnsi="Mangal" w:cs="Mangal"/>
+          <w:sz w:val="28"/>
+          <w:szCs w:val="28"/>
+          <w:lang w:val="en-US"/>
+        </w:rPr>
+        <w:t>इ</w:t>
+      </w:r>
+      <w:r>
+        <w:rPr>
+          <w:sz w:val="28"/>
+          <w:szCs w:val="28"/>
+          <w:lang w:val="en-US"/>
+        </w:rPr>
+        <w:t xml:space="preserve"> +  </w:t>
+      </w:r>
+      <w:proofErr w:type="spellStart"/>
+      <w:r>
+        <w:rPr>
+          <w:rFonts w:ascii="Mangal" w:hAnsi="Mangal" w:cs="Mangal"/>
+          <w:sz w:val="28"/>
+          <w:szCs w:val="28"/>
+          <w:lang w:val="en-US"/>
+        </w:rPr>
+        <w:t>व्</w:t>
+      </w:r>
+      <w:proofErr w:type="spellEnd"/>
+      <w:r>
+        <w:rPr>
+          <w:sz w:val="28"/>
+          <w:szCs w:val="28"/>
+          <w:lang w:val="en-US"/>
+        </w:rPr>
+        <w:t xml:space="preserve"> +  </w:t>
+      </w:r>
+      <w:r>
+        <w:rPr>
+          <w:rFonts w:ascii="Mangal" w:hAnsi="Mangal" w:cs="Mangal"/>
+          <w:sz w:val="28"/>
+          <w:szCs w:val="28"/>
+          <w:lang w:val="en-US"/>
+        </w:rPr>
+        <w:t xml:space="preserve">अ+  </w:t>
+      </w:r>
+      <w:r>
+        <w:rPr>
+          <w:sz w:val="28"/>
+          <w:szCs w:val="28"/>
+          <w:lang w:val="en-US"/>
+        </w:rPr>
+        <w:t xml:space="preserve"> </w:t>
+      </w:r>
+      <w:proofErr w:type="spellStart"/>
+      <w:r>
+        <w:rPr>
+          <w:rFonts w:ascii="Mangal" w:hAnsi="Mangal" w:cs="Mangal"/>
+          <w:sz w:val="28"/>
+          <w:szCs w:val="28"/>
+          <w:lang w:val="en-US"/>
+        </w:rPr>
+        <w:t>द्</w:t>
+      </w:r>
+      <w:proofErr w:type="spellEnd"/>
+      <w:r>
+        <w:rPr>
+          <w:rFonts w:ascii="Mangal" w:hAnsi="Mangal" w:cs="Mangal"/>
           <w:sz w:val="28"/>
           <w:szCs w:val="28"/>
           <w:lang w:val="en-US"/>
@@ -3821,127 +4039,20 @@
       </w:r>
       <w:r>
         <w:rPr>
-          <w:rFonts w:ascii="Mangal" w:hAnsi="Mangal" w:cs="Mangal"/>
-          <w:sz w:val="28"/>
-          <w:szCs w:val="28"/>
-          <w:lang w:val="en-US"/>
-        </w:rPr>
-        <w:t>इ</w:t>
-      </w:r>
-      <w:r>
-        <w:rPr>
-          <w:sz w:val="28"/>
-          <w:szCs w:val="28"/>
-          <w:lang w:val="en-US"/>
-        </w:rPr>
-        <w:t xml:space="preserve"> </w:t>
-      </w:r>
-      <w:r>
-        <w:rPr>
-          <w:sz w:val="28"/>
-          <w:szCs w:val="28"/>
-          <w:lang w:val="en-US"/>
-        </w:rPr>
-        <w:t xml:space="preserve">+  </w:t>
-      </w:r>
-      <w:proofErr w:type="spellStart"/>
-      <w:r>
-        <w:rPr>
-          <w:rFonts w:ascii="Mangal" w:hAnsi="Mangal" w:cs="Mangal"/>
-          <w:sz w:val="28"/>
-          <w:szCs w:val="28"/>
-          <w:lang w:val="en-US"/>
-        </w:rPr>
-        <w:t>व्</w:t>
-      </w:r>
-      <w:proofErr w:type="spellEnd"/>
-      <w:r>
-        <w:rPr>
-          <w:sz w:val="28"/>
-          <w:szCs w:val="28"/>
-          <w:lang w:val="en-US"/>
-        </w:rPr>
-        <w:t xml:space="preserve"> </w:t>
-      </w:r>
-      <w:r>
-        <w:rPr>
-          <w:sz w:val="28"/>
-          <w:szCs w:val="28"/>
-          <w:lang w:val="en-US"/>
-        </w:rPr>
-        <w:t xml:space="preserve">+  </w:t>
-      </w:r>
-      <w:r>
-        <w:rPr>
-          <w:rFonts w:ascii="Mangal" w:hAnsi="Mangal" w:cs="Mangal"/>
-          <w:sz w:val="28"/>
-          <w:szCs w:val="28"/>
-          <w:lang w:val="en-US"/>
-        </w:rPr>
-        <w:t>अ</w:t>
-      </w:r>
-      <w:r>
-        <w:rPr>
-          <w:rFonts w:ascii="Mangal" w:hAnsi="Mangal" w:cs="Mangal"/>
-          <w:sz w:val="28"/>
-          <w:szCs w:val="28"/>
-          <w:lang w:val="en-US"/>
-        </w:rPr>
-        <w:t xml:space="preserve">+  </w:t>
-      </w:r>
-      <w:r>
-        <w:rPr>
-          <w:sz w:val="28"/>
-          <w:szCs w:val="28"/>
-          <w:lang w:val="en-US"/>
-        </w:rPr>
-        <w:t xml:space="preserve"> </w:t>
-      </w:r>
-      <w:proofErr w:type="spellStart"/>
-      <w:r>
-        <w:rPr>
-          <w:rFonts w:ascii="Mangal" w:hAnsi="Mangal" w:cs="Mangal"/>
-          <w:sz w:val="28"/>
-          <w:szCs w:val="28"/>
-          <w:lang w:val="en-US"/>
-        </w:rPr>
-        <w:t>द्</w:t>
-      </w:r>
-      <w:proofErr w:type="spellEnd"/>
-      <w:r>
-        <w:rPr>
-          <w:rFonts w:ascii="Mangal" w:hAnsi="Mangal" w:cs="Mangal"/>
-          <w:sz w:val="28"/>
-          <w:szCs w:val="28"/>
-          <w:lang w:val="en-US"/>
-        </w:rPr>
-        <w:t xml:space="preserve">+  </w:t>
-      </w:r>
-      <w:r>
-        <w:rPr>
-          <w:sz w:val="28"/>
-          <w:szCs w:val="28"/>
-          <w:lang w:val="en-US"/>
-        </w:rPr>
-        <w:t xml:space="preserve"> </w:t>
-      </w:r>
-      <w:r>
-        <w:rPr>
-          <w:rFonts w:ascii="Mangal" w:hAnsi="Mangal" w:cs="Mangal"/>
-          <w:sz w:val="28"/>
-          <w:szCs w:val="28"/>
-          <w:lang w:val="en-US"/>
-        </w:rPr>
-        <w:t>औ</w:t>
-      </w:r>
-      <w:r>
-        <w:rPr>
-          <w:rFonts w:ascii="Mangal" w:hAnsi="Mangal" w:cs="Mangal"/>
-          <w:sz w:val="28"/>
-          <w:szCs w:val="28"/>
-          <w:lang w:val="en-US"/>
-        </w:rPr>
-        <w:t xml:space="preserve"> =?</w:t>
+          <w:sz w:val="28"/>
+          <w:szCs w:val="28"/>
+          <w:lang w:val="en-US"/>
+        </w:rPr>
+        <w:t xml:space="preserve"> </w:t>
+      </w:r>
+      <w:r>
+        <w:rPr>
+          <w:rFonts w:ascii="Mangal" w:hAnsi="Mangal" w:cs="Mangal"/>
+          <w:sz w:val="28"/>
+          <w:szCs w:val="28"/>
+          <w:lang w:val="en-US"/>
+        </w:rPr>
+        <w:t>औ =?</w:t>
       </w:r>
     </w:p>
     <w:p>

</xml_diff>

<commit_message>
Added audio files numbered according to the story line.
</commit_message>
<xml_diff>
--- a/StoryLine.docx
+++ b/StoryLine.docx
@@ -1,6 +1,6 @@
 
 <file path=word/document.xml><?xml version="1.0" encoding="utf-8"?>
-<w:document xmlns:wpc="http://schemas.microsoft.com/office/word/2010/wordprocessingCanvas" xmlns:cx="http://schemas.microsoft.com/office/drawing/2014/chartex" xmlns:cx1="http://schemas.microsoft.com/office/drawing/2015/9/8/chartex" xmlns:cx2="http://schemas.microsoft.com/office/drawing/2015/10/21/chartex" xmlns:cx3="http://schemas.microsoft.com/office/drawing/2016/5/9/chartex" xmlns:cx4="http://schemas.microsoft.com/office/drawing/2016/5/10/chartex" xmlns:cx5="http://schemas.microsoft.com/office/drawing/2016/5/11/chartex" xmlns:cx6="http://schemas.microsoft.com/office/drawing/2016/5/12/chartex" xmlns:cx7="http://schemas.microsoft.com/office/drawing/2016/5/13/chartex" xmlns:cx8="http://schemas.microsoft.com/office/drawing/2016/5/14/chartex" xmlns:mc="http://schemas.openxmlformats.org/markup-compatibility/2006" xmlns:aink="http://schemas.microsoft.com/office/drawing/2016/ink" xmlns:am3d="http://schemas.microsoft.com/office/drawing/2017/model3d" xmlns:o="urn:schemas-microsoft-com:office:office" xmlns:r="http://schemas.openxmlformats.org/officeDocument/2006/relationships" xmlns:m="http://schemas.openxmlformats.org/officeDocument/2006/math" xmlns:v="urn:schemas-microsoft-com:vml" xmlns:wp14="http://schemas.microsoft.com/office/word/2010/wordprocessingDrawing" xmlns:wp="http://schemas.openxmlformats.org/drawingml/2006/wordprocessingDrawing" xmlns:w10="urn:schemas-microsoft-com:office:word" xmlns:w="http://schemas.openxmlformats.org/wordprocessingml/2006/main" xmlns:w14="http://schemas.microsoft.com/office/word/2010/wordml" xmlns:w15="http://schemas.microsoft.com/office/word/2012/wordml" xmlns:w16cex="http://schemas.microsoft.com/office/word/2018/wordml/cex" xmlns:w16cid="http://schemas.microsoft.com/office/word/2016/wordml/cid" xmlns:w16="http://schemas.microsoft.com/office/word/2018/wordml" xmlns:w16se="http://schemas.microsoft.com/office/word/2015/wordml/symex" xmlns:wpg="http://schemas.microsoft.com/office/word/2010/wordprocessingGroup" xmlns:wpi="http://schemas.microsoft.com/office/word/2010/wordprocessingInk" xmlns:wne="http://schemas.microsoft.com/office/word/2006/wordml" xmlns:wps="http://schemas.microsoft.com/office/word/2010/wordprocessingShape" mc:Ignorable="w14 w15 w16se w16cid w16 w16cex wp14">
+<w:document xmlns:wpc="http://schemas.microsoft.com/office/word/2010/wordprocessingCanvas" xmlns:cx="http://schemas.microsoft.com/office/drawing/2014/chartex" xmlns:cx1="http://schemas.microsoft.com/office/drawing/2015/9/8/chartex" xmlns:cx2="http://schemas.microsoft.com/office/drawing/2015/10/21/chartex" xmlns:cx3="http://schemas.microsoft.com/office/drawing/2016/5/9/chartex" xmlns:cx4="http://schemas.microsoft.com/office/drawing/2016/5/10/chartex" xmlns:cx5="http://schemas.microsoft.com/office/drawing/2016/5/11/chartex" xmlns:cx6="http://schemas.microsoft.com/office/drawing/2016/5/12/chartex" xmlns:cx7="http://schemas.microsoft.com/office/drawing/2016/5/13/chartex" xmlns:cx8="http://schemas.microsoft.com/office/drawing/2016/5/14/chartex" xmlns:mc="http://schemas.openxmlformats.org/markup-compatibility/2006" xmlns:aink="http://schemas.microsoft.com/office/drawing/2016/ink" xmlns:am3d="http://schemas.microsoft.com/office/drawing/2017/model3d" xmlns:o="urn:schemas-microsoft-com:office:office" xmlns:r="http://schemas.openxmlformats.org/officeDocument/2006/relationships" xmlns:m="http://schemas.openxmlformats.org/officeDocument/2006/math" xmlns:v="urn:schemas-microsoft-com:vml" xmlns:wp14="http://schemas.microsoft.com/office/word/2010/wordprocessingDrawing" xmlns:wp="http://schemas.openxmlformats.org/drawingml/2006/wordprocessingDrawing" xmlns:w10="urn:schemas-microsoft-com:office:word" xmlns:w="http://schemas.openxmlformats.org/wordprocessingml/2006/main" xmlns:w14="http://schemas.microsoft.com/office/word/2010/wordml" xmlns:w15="http://schemas.microsoft.com/office/word/2012/wordml" xmlns:w16cex="http://schemas.microsoft.com/office/word/2018/wordml/cex" xmlns:w16cid="http://schemas.microsoft.com/office/word/2016/wordml/cid" xmlns:w16="http://schemas.microsoft.com/office/word/2018/wordml" xmlns:w16sdtdh="http://schemas.microsoft.com/office/word/2020/wordml/sdtdatahash" xmlns:w16se="http://schemas.microsoft.com/office/word/2015/wordml/symex" xmlns:wpg="http://schemas.microsoft.com/office/word/2010/wordprocessingGroup" xmlns:wpi="http://schemas.microsoft.com/office/word/2010/wordprocessingInk" xmlns:wne="http://schemas.microsoft.com/office/word/2006/wordml" xmlns:wps="http://schemas.microsoft.com/office/word/2010/wordprocessingShape" mc:Ignorable="w14 w15 w16se w16cid w16 w16cex w16sdtdh wp14">
   <w:body>
     <w:p>
       <w:pPr>
@@ -66,43 +66,7 @@
           <w:szCs w:val="28"/>
           <w:lang w:val="en-US"/>
         </w:rPr>
-        <w:t>Guru greats student with “</w:t>
-      </w:r>
-      <w:proofErr w:type="spellStart"/>
-      <w:r>
-        <w:rPr>
-          <w:sz w:val="28"/>
-          <w:szCs w:val="28"/>
-          <w:lang w:val="en-US"/>
-        </w:rPr>
-        <w:t>Suprabhat</w:t>
-      </w:r>
-      <w:proofErr w:type="spellEnd"/>
-      <w:r>
-        <w:rPr>
-          <w:sz w:val="28"/>
-          <w:szCs w:val="28"/>
-          <w:lang w:val="en-US"/>
-        </w:rPr>
-        <w:t>”. {Pop Up on screen in form of text box asking the player to speak “</w:t>
-      </w:r>
-      <w:proofErr w:type="spellStart"/>
-      <w:r>
-        <w:rPr>
-          <w:sz w:val="28"/>
-          <w:szCs w:val="28"/>
-          <w:lang w:val="en-US"/>
-        </w:rPr>
-        <w:t>Suprabhat</w:t>
-      </w:r>
-      <w:proofErr w:type="spellEnd"/>
-      <w:r>
-        <w:rPr>
-          <w:sz w:val="28"/>
-          <w:szCs w:val="28"/>
-          <w:lang w:val="en-US"/>
-        </w:rPr>
-        <w:t>”}</w:t>
+        <w:t>Guru greats student with “Suprabhat”. {Pop Up on screen in form of text box asking the player to speak “Suprabhat”}</w:t>
       </w:r>
     </w:p>
     <w:p>
@@ -625,7 +589,7 @@
           <w:sz w:val="28"/>
           <w:szCs w:val="28"/>
         </w:rPr>
-        <w:t>भाषा</w:t>
+        <w:t>भाषाएं</w:t>
       </w:r>
       <w:proofErr w:type="spellEnd"/>
       <w:r>
@@ -2920,7 +2884,6 @@
         <w:t xml:space="preserve"> " </w:t>
       </w:r>
       <w:proofErr w:type="spellStart"/>
-      <w:proofErr w:type="gramStart"/>
       <w:r>
         <w:rPr>
           <w:rFonts w:ascii="Mangal" w:hAnsi="Mangal" w:cs="Mangal" w:hint="cs"/>
@@ -2940,14 +2903,6 @@
         </w:rPr>
         <w:t xml:space="preserve"> </w:t>
       </w:r>
-      <w:r>
-        <w:rPr>
-          <w:sz w:val="28"/>
-          <w:szCs w:val="28"/>
-          <w:lang w:val="en-US"/>
-        </w:rPr>
-        <w:t xml:space="preserve"> </w:t>
-      </w:r>
       <w:proofErr w:type="spellStart"/>
       <w:r>
         <w:rPr>
@@ -2959,7 +2914,6 @@
         <w:t>दो</w:t>
       </w:r>
       <w:proofErr w:type="spellEnd"/>
-      <w:proofErr w:type="gramEnd"/>
       <w:r>
         <w:rPr>
           <w:sz w:val="28"/>
@@ -4140,7 +4094,7 @@
 </file>
 
 <file path=word/numbering.xml><?xml version="1.0" encoding="utf-8"?>
-<w:numbering xmlns:wpc="http://schemas.microsoft.com/office/word/2010/wordprocessingCanvas" xmlns:cx="http://schemas.microsoft.com/office/drawing/2014/chartex" xmlns:cx1="http://schemas.microsoft.com/office/drawing/2015/9/8/chartex" xmlns:cx2="http://schemas.microsoft.com/office/drawing/2015/10/21/chartex" xmlns:cx3="http://schemas.microsoft.com/office/drawing/2016/5/9/chartex" xmlns:cx4="http://schemas.microsoft.com/office/drawing/2016/5/10/chartex" xmlns:cx5="http://schemas.microsoft.com/office/drawing/2016/5/11/chartex" xmlns:cx6="http://schemas.microsoft.com/office/drawing/2016/5/12/chartex" xmlns:cx7="http://schemas.microsoft.com/office/drawing/2016/5/13/chartex" xmlns:cx8="http://schemas.microsoft.com/office/drawing/2016/5/14/chartex" xmlns:mc="http://schemas.openxmlformats.org/markup-compatibility/2006" xmlns:aink="http://schemas.microsoft.com/office/drawing/2016/ink" xmlns:am3d="http://schemas.microsoft.com/office/drawing/2017/model3d" xmlns:o="urn:schemas-microsoft-com:office:office" xmlns:r="http://schemas.openxmlformats.org/officeDocument/2006/relationships" xmlns:m="http://schemas.openxmlformats.org/officeDocument/2006/math" xmlns:v="urn:schemas-microsoft-com:vml" xmlns:wp14="http://schemas.microsoft.com/office/word/2010/wordprocessingDrawing" xmlns:wp="http://schemas.openxmlformats.org/drawingml/2006/wordprocessingDrawing" xmlns:w10="urn:schemas-microsoft-com:office:word" xmlns:w="http://schemas.openxmlformats.org/wordprocessingml/2006/main" xmlns:w14="http://schemas.microsoft.com/office/word/2010/wordml" xmlns:w15="http://schemas.microsoft.com/office/word/2012/wordml" xmlns:w16cex="http://schemas.microsoft.com/office/word/2018/wordml/cex" xmlns:w16cid="http://schemas.microsoft.com/office/word/2016/wordml/cid" xmlns:w16="http://schemas.microsoft.com/office/word/2018/wordml" xmlns:w16se="http://schemas.microsoft.com/office/word/2015/wordml/symex" xmlns:wpg="http://schemas.microsoft.com/office/word/2010/wordprocessingGroup" xmlns:wpi="http://schemas.microsoft.com/office/word/2010/wordprocessingInk" xmlns:wne="http://schemas.microsoft.com/office/word/2006/wordml" xmlns:wps="http://schemas.microsoft.com/office/word/2010/wordprocessingShape" mc:Ignorable="w14 w15 w16se w16cid w16 w16cex wp14">
+<w:numbering xmlns:wpc="http://schemas.microsoft.com/office/word/2010/wordprocessingCanvas" xmlns:cx="http://schemas.microsoft.com/office/drawing/2014/chartex" xmlns:cx1="http://schemas.microsoft.com/office/drawing/2015/9/8/chartex" xmlns:cx2="http://schemas.microsoft.com/office/drawing/2015/10/21/chartex" xmlns:cx3="http://schemas.microsoft.com/office/drawing/2016/5/9/chartex" xmlns:cx4="http://schemas.microsoft.com/office/drawing/2016/5/10/chartex" xmlns:cx5="http://schemas.microsoft.com/office/drawing/2016/5/11/chartex" xmlns:cx6="http://schemas.microsoft.com/office/drawing/2016/5/12/chartex" xmlns:cx7="http://schemas.microsoft.com/office/drawing/2016/5/13/chartex" xmlns:cx8="http://schemas.microsoft.com/office/drawing/2016/5/14/chartex" xmlns:mc="http://schemas.openxmlformats.org/markup-compatibility/2006" xmlns:aink="http://schemas.microsoft.com/office/drawing/2016/ink" xmlns:am3d="http://schemas.microsoft.com/office/drawing/2017/model3d" xmlns:o="urn:schemas-microsoft-com:office:office" xmlns:r="http://schemas.openxmlformats.org/officeDocument/2006/relationships" xmlns:m="http://schemas.openxmlformats.org/officeDocument/2006/math" xmlns:v="urn:schemas-microsoft-com:vml" xmlns:wp14="http://schemas.microsoft.com/office/word/2010/wordprocessingDrawing" xmlns:wp="http://schemas.openxmlformats.org/drawingml/2006/wordprocessingDrawing" xmlns:w10="urn:schemas-microsoft-com:office:word" xmlns:w="http://schemas.openxmlformats.org/wordprocessingml/2006/main" xmlns:w14="http://schemas.microsoft.com/office/word/2010/wordml" xmlns:w15="http://schemas.microsoft.com/office/word/2012/wordml" xmlns:w16cex="http://schemas.microsoft.com/office/word/2018/wordml/cex" xmlns:w16cid="http://schemas.microsoft.com/office/word/2016/wordml/cid" xmlns:w16="http://schemas.microsoft.com/office/word/2018/wordml" xmlns:w16sdtdh="http://schemas.microsoft.com/office/word/2020/wordml/sdtdatahash" xmlns:w16se="http://schemas.microsoft.com/office/word/2015/wordml/symex" xmlns:wpg="http://schemas.microsoft.com/office/word/2010/wordprocessingGroup" xmlns:wpi="http://schemas.microsoft.com/office/word/2010/wordprocessingInk" xmlns:wne="http://schemas.microsoft.com/office/word/2006/wordml" xmlns:wps="http://schemas.microsoft.com/office/word/2010/wordprocessingShape" mc:Ignorable="w14 w15 w16se w16cid w16 w16cex w16sdtdh wp14">
   <w:abstractNum w:abstractNumId="0" w15:restartNumberingAfterBreak="0">
     <w:nsid w:val="04171F88"/>
     <w:multiLevelType w:val="hybridMultilevel"/>
@@ -4629,7 +4583,7 @@
 </file>
 
 <file path=word/styles.xml><?xml version="1.0" encoding="utf-8"?>
-<w:styles xmlns:mc="http://schemas.openxmlformats.org/markup-compatibility/2006" xmlns:r="http://schemas.openxmlformats.org/officeDocument/2006/relationships" xmlns:w="http://schemas.openxmlformats.org/wordprocessingml/2006/main" xmlns:w14="http://schemas.microsoft.com/office/word/2010/wordml" xmlns:w15="http://schemas.microsoft.com/office/word/2012/wordml" xmlns:w16cex="http://schemas.microsoft.com/office/word/2018/wordml/cex" xmlns:w16cid="http://schemas.microsoft.com/office/word/2016/wordml/cid" xmlns:w16="http://schemas.microsoft.com/office/word/2018/wordml" xmlns:w16se="http://schemas.microsoft.com/office/word/2015/wordml/symex" mc:Ignorable="w14 w15 w16se w16cid w16 w16cex">
+<w:styles xmlns:mc="http://schemas.openxmlformats.org/markup-compatibility/2006" xmlns:r="http://schemas.openxmlformats.org/officeDocument/2006/relationships" xmlns:w="http://schemas.openxmlformats.org/wordprocessingml/2006/main" xmlns:w14="http://schemas.microsoft.com/office/word/2010/wordml" xmlns:w15="http://schemas.microsoft.com/office/word/2012/wordml" xmlns:w16cex="http://schemas.microsoft.com/office/word/2018/wordml/cex" xmlns:w16cid="http://schemas.microsoft.com/office/word/2016/wordml/cid" xmlns:w16="http://schemas.microsoft.com/office/word/2018/wordml" xmlns:w16sdtdh="http://schemas.microsoft.com/office/word/2020/wordml/sdtdatahash" xmlns:w16se="http://schemas.microsoft.com/office/word/2015/wordml/symex" mc:Ignorable="w14 w15 w16se w16cid w16 w16cex w16sdtdh">
   <w:docDefaults>
     <w:rPrDefault>
       <w:rPr>

</xml_diff>